<commit_message>
adding querying on array fields commands
</commit_message>
<xml_diff>
--- a/CRUD I QUERING ON ARRAY FIELDS.docx
+++ b/CRUD I QUERING ON ARRAY FIELDS.docx
@@ -3543,6 +3543,9 @@
     </w:p>
     <w:p>
       <w:pPr>
+        <w:pBdr>
+          <w:bottom w:val="single" w:sz="12" w:space="1" w:color="auto"/>
+        </w:pBdr>
         <w:jc w:val="center"/>
         <w:rPr>
           <w:b/>
@@ -3608,21 +3611,2479 @@
     </w:p>
     <w:p>
       <w:pPr>
-        <w:jc w:val="both"/>
-        <w:rPr>
+        <w:spacing w:after="0" w:line="240" w:lineRule="auto"/>
+        <w:rPr>
+          <w:rFonts w:ascii="Times New Roman" w:eastAsia="Times New Roman" w:hAnsi="Times New Roman" w:cs="Times New Roman"/>
+          <w:kern w:val="0"/>
+          <w:sz w:val="24"/>
+          <w:szCs w:val="24"/>
+          <w:lang w:val="en-US" w:eastAsia="ru-RU"/>
+          <w14:ligatures w14:val="none"/>
+        </w:rPr>
+      </w:pPr>
+      <w:r>
+        <w:rPr>
+          <w:rFonts w:ascii="Times New Roman" w:eastAsia="Times New Roman" w:hAnsi="Times New Roman" w:cs="Times New Roman"/>
           <w:b/>
           <w:bCs/>
-          <w:lang w:val="en-US"/>
+          <w:kern w:val="0"/>
+          <w:sz w:val="24"/>
+          <w:szCs w:val="24"/>
+          <w:lang w:val="en-US" w:eastAsia="ru-RU"/>
+          <w14:ligatures w14:val="none"/>
+        </w:rPr>
+        <w:t>Matching Multiple Array Elements with $all</w:t>
+      </w:r>
+    </w:p>
+    <w:p>
+      <w:pPr>
+        <w:spacing w:after="100" w:afterAutospacing="1" w:line="240" w:lineRule="auto"/>
+        <w:rPr>
+          <w:rFonts w:ascii="Times New Roman" w:eastAsia="Times New Roman" w:hAnsi="Times New Roman" w:cs="Times New Roman"/>
+          <w:kern w:val="0"/>
+          <w:sz w:val="24"/>
+          <w:szCs w:val="24"/>
+          <w:lang w:val="en-US" w:eastAsia="ru-RU"/>
+          <w14:ligatures w14:val="none"/>
         </w:rPr>
       </w:pPr>
       <w:r>
         <w:rPr>
+          <w:rFonts w:ascii="Times New Roman" w:eastAsia="Times New Roman" w:hAnsi="Times New Roman" w:cs="Times New Roman"/>
+          <w:kern w:val="0"/>
+          <w:sz w:val="24"/>
+          <w:szCs w:val="24"/>
+          <w:lang w:val="en-US" w:eastAsia="ru-RU"/>
+          <w14:ligatures w14:val="none"/>
+        </w:rPr>
+        <w:t>So far, we’ve learned to query an array for exact matches, or individual elements. These are two extremes: searching for a specific ordering of elements, or only matching a single element. MongoDB offers us a middle ground. We can use the </w:t>
+      </w:r>
+      <w:hyperlink r:id="rId5" w:tgtFrame="_blank" w:history="1">
+        <w:r>
+          <w:rPr>
+            <w:rFonts w:ascii="Ubuntu Mono" w:eastAsia="Times New Roman" w:hAnsi="Ubuntu Mono" w:cs="Courier New"/>
+            <w:color w:val="15141F"/>
+            <w:kern w:val="0"/>
+            <w:sz w:val="19"/>
+            <w:szCs w:val="19"/>
+            <w:u w:val="single"/>
+            <w:bdr w:val="none" w:sz="0" w:space="0" w:color="auto" w:frame="1"/>
+            <w:shd w:val="clear" w:color="auto" w:fill="EAE9ED"/>
+            <w:lang w:val="en-US" w:eastAsia="ru-RU"/>
+            <w14:ligatures w14:val="none"/>
+          </w:rPr>
+          <w:t>$all</w:t>
+        </w:r>
+      </w:hyperlink>
+      <w:r>
+        <w:rPr>
+          <w:rFonts w:ascii="Times New Roman" w:eastAsia="Times New Roman" w:hAnsi="Times New Roman" w:cs="Times New Roman"/>
+          <w:kern w:val="0"/>
+          <w:sz w:val="24"/>
+          <w:szCs w:val="24"/>
+          <w:lang w:val="en-US" w:eastAsia="ru-RU"/>
+          <w14:ligatures w14:val="none"/>
+        </w:rPr>
+        <w:t> operator to match documents for an array field that includes all the specified elements, without regard for the order of the elements or additional elements in the array.</w:t>
+      </w:r>
+    </w:p>
+    <w:p>
+      <w:pPr>
+        <w:spacing w:after="100" w:afterAutospacing="1" w:line="240" w:lineRule="auto"/>
+        <w:rPr>
+          <w:rFonts w:ascii="Times New Roman" w:eastAsia="Times New Roman" w:hAnsi="Times New Roman" w:cs="Times New Roman"/>
+          <w:kern w:val="0"/>
+          <w:sz w:val="24"/>
+          <w:szCs w:val="24"/>
+          <w:lang w:val="en-US" w:eastAsia="ru-RU"/>
+          <w14:ligatures w14:val="none"/>
+        </w:rPr>
+      </w:pPr>
+      <w:r>
+        <w:rPr>
+          <w:rFonts w:ascii="Times New Roman" w:eastAsia="Times New Roman" w:hAnsi="Times New Roman" w:cs="Times New Roman"/>
+          <w:kern w:val="0"/>
+          <w:sz w:val="24"/>
+          <w:szCs w:val="24"/>
+          <w:lang w:val="en-US" w:eastAsia="ru-RU"/>
+          <w14:ligatures w14:val="none"/>
+        </w:rPr>
+        <w:t>For example, let’s say we’ve finished our young adult novel and are ready to move on to something that spans the science fiction and adventure genres. We could use the </w:t>
+      </w:r>
+      <w:r>
+        <w:rPr>
+          <w:rFonts w:ascii="Ubuntu Mono" w:eastAsia="Times New Roman" w:hAnsi="Ubuntu Mono" w:cs="Courier New"/>
+          <w:color w:val="15141F"/>
+          <w:kern w:val="0"/>
+          <w:sz w:val="19"/>
+          <w:szCs w:val="19"/>
+          <w:shd w:val="clear" w:color="auto" w:fill="EAE9ED"/>
+          <w:lang w:val="en-US" w:eastAsia="ru-RU"/>
+          <w14:ligatures w14:val="none"/>
+        </w:rPr>
+        <w:t>$all</w:t>
+      </w:r>
+      <w:r>
+        <w:rPr>
+          <w:rFonts w:ascii="Times New Roman" w:eastAsia="Times New Roman" w:hAnsi="Times New Roman" w:cs="Times New Roman"/>
+          <w:kern w:val="0"/>
+          <w:sz w:val="24"/>
+          <w:szCs w:val="24"/>
+          <w:lang w:val="en-US" w:eastAsia="ru-RU"/>
+          <w14:ligatures w14:val="none"/>
+        </w:rPr>
+        <w:t> operator to perform this query, like so:</w:t>
+      </w:r>
+    </w:p>
+    <w:p>
+      <w:pPr>
+        <w:shd w:val="clear" w:color="auto" w:fill="211E2F"/>
+        <w:tabs>
+          <w:tab w:val="left" w:pos="916"/>
+          <w:tab w:val="left" w:pos="1832"/>
+          <w:tab w:val="left" w:pos="2748"/>
+          <w:tab w:val="left" w:pos="3664"/>
+          <w:tab w:val="left" w:pos="4580"/>
+          <w:tab w:val="left" w:pos="5496"/>
+          <w:tab w:val="left" w:pos="6412"/>
+          <w:tab w:val="left" w:pos="7328"/>
+          <w:tab w:val="left" w:pos="8244"/>
+          <w:tab w:val="left" w:pos="9160"/>
+          <w:tab w:val="left" w:pos="10076"/>
+          <w:tab w:val="left" w:pos="10992"/>
+          <w:tab w:val="left" w:pos="11908"/>
+          <w:tab w:val="left" w:pos="12824"/>
+          <w:tab w:val="left" w:pos="13740"/>
+          <w:tab w:val="left" w:pos="14656"/>
+        </w:tabs>
+        <w:spacing w:after="0" w:line="240" w:lineRule="auto"/>
+        <w:rPr>
+          <w:rFonts w:ascii="Ubuntu Mono" w:eastAsia="Times New Roman" w:hAnsi="Ubuntu Mono" w:cs="Courier New"/>
+          <w:color w:val="939598"/>
+          <w:kern w:val="0"/>
+          <w:sz w:val="24"/>
+          <w:szCs w:val="24"/>
+          <w:lang w:val="en-US" w:eastAsia="ru-RU"/>
+          <w14:ligatures w14:val="none"/>
+        </w:rPr>
+      </w:pPr>
+      <w:proofErr w:type="spellStart"/>
+      <w:proofErr w:type="gramStart"/>
+      <w:r>
+        <w:rPr>
+          <w:rFonts w:ascii="Ubuntu Mono" w:eastAsia="Times New Roman" w:hAnsi="Ubuntu Mono" w:cs="Courier New"/>
+          <w:color w:val="FF8973"/>
+          <w:kern w:val="0"/>
+          <w:sz w:val="24"/>
+          <w:szCs w:val="24"/>
+          <w:lang w:val="en-US" w:eastAsia="ru-RU"/>
+          <w14:ligatures w14:val="none"/>
+        </w:rPr>
+        <w:t>db</w:t>
+      </w:r>
+      <w:r>
+        <w:rPr>
+          <w:rFonts w:ascii="Ubuntu Mono" w:eastAsia="Times New Roman" w:hAnsi="Ubuntu Mono" w:cs="Courier New"/>
+          <w:color w:val="FFFFFF"/>
+          <w:kern w:val="0"/>
+          <w:sz w:val="24"/>
+          <w:szCs w:val="24"/>
+          <w:lang w:val="en-US" w:eastAsia="ru-RU"/>
+          <w14:ligatures w14:val="none"/>
+        </w:rPr>
+        <w:t>.</w:t>
+      </w:r>
+      <w:r>
+        <w:rPr>
+          <w:rFonts w:ascii="Ubuntu Mono" w:eastAsia="Times New Roman" w:hAnsi="Ubuntu Mono" w:cs="Courier New"/>
+          <w:color w:val="83FFF5"/>
+          <w:kern w:val="0"/>
+          <w:sz w:val="24"/>
+          <w:szCs w:val="24"/>
+          <w:lang w:val="en-US" w:eastAsia="ru-RU"/>
+          <w14:ligatures w14:val="none"/>
+        </w:rPr>
+        <w:t>books</w:t>
+      </w:r>
+      <w:proofErr w:type="gramEnd"/>
+      <w:r>
+        <w:rPr>
+          <w:rFonts w:ascii="Ubuntu Mono" w:eastAsia="Times New Roman" w:hAnsi="Ubuntu Mono" w:cs="Courier New"/>
+          <w:color w:val="FFFFFF"/>
+          <w:kern w:val="0"/>
+          <w:sz w:val="24"/>
+          <w:szCs w:val="24"/>
+          <w:lang w:val="en-US" w:eastAsia="ru-RU"/>
+          <w14:ligatures w14:val="none"/>
+        </w:rPr>
+        <w:t>.</w:t>
+      </w:r>
+      <w:r>
+        <w:rPr>
+          <w:rFonts w:ascii="Ubuntu Mono" w:eastAsia="Times New Roman" w:hAnsi="Ubuntu Mono" w:cs="Courier New"/>
+          <w:color w:val="83FFF5"/>
+          <w:kern w:val="0"/>
+          <w:sz w:val="24"/>
+          <w:szCs w:val="24"/>
+          <w:lang w:val="en-US" w:eastAsia="ru-RU"/>
+          <w14:ligatures w14:val="none"/>
+        </w:rPr>
+        <w:t>find</w:t>
+      </w:r>
+      <w:proofErr w:type="spellEnd"/>
+      <w:r>
+        <w:rPr>
+          <w:rFonts w:ascii="Ubuntu Mono" w:eastAsia="Times New Roman" w:hAnsi="Ubuntu Mono" w:cs="Courier New"/>
+          <w:color w:val="FFFFFF"/>
+          <w:kern w:val="0"/>
+          <w:sz w:val="24"/>
+          <w:szCs w:val="24"/>
+          <w:lang w:val="en-US" w:eastAsia="ru-RU"/>
+          <w14:ligatures w14:val="none"/>
+        </w:rPr>
+        <w:t xml:space="preserve">({ </w:t>
+      </w:r>
+      <w:r>
+        <w:rPr>
+          <w:rFonts w:ascii="Ubuntu Mono" w:eastAsia="Times New Roman" w:hAnsi="Ubuntu Mono" w:cs="Courier New"/>
+          <w:color w:val="83FFF5"/>
+          <w:kern w:val="0"/>
+          <w:sz w:val="24"/>
+          <w:szCs w:val="24"/>
+          <w:lang w:val="en-US" w:eastAsia="ru-RU"/>
+          <w14:ligatures w14:val="none"/>
+        </w:rPr>
+        <w:t>genres</w:t>
+      </w:r>
+      <w:r>
+        <w:rPr>
+          <w:rFonts w:ascii="Ubuntu Mono" w:eastAsia="Times New Roman" w:hAnsi="Ubuntu Mono" w:cs="Courier New"/>
+          <w:color w:val="FFFFFF"/>
+          <w:kern w:val="0"/>
+          <w:sz w:val="24"/>
+          <w:szCs w:val="24"/>
+          <w:lang w:val="en-US" w:eastAsia="ru-RU"/>
+          <w14:ligatures w14:val="none"/>
+        </w:rPr>
+        <w:t>: { </w:t>
+      </w:r>
+      <w:r>
+        <w:rPr>
+          <w:rFonts w:ascii="Ubuntu Mono" w:eastAsia="Times New Roman" w:hAnsi="Ubuntu Mono" w:cs="Courier New"/>
+          <w:color w:val="83FFF5"/>
+          <w:kern w:val="0"/>
+          <w:sz w:val="24"/>
+          <w:szCs w:val="24"/>
+          <w:lang w:val="en-US" w:eastAsia="ru-RU"/>
+          <w14:ligatures w14:val="none"/>
+        </w:rPr>
+        <w:t>$all</w:t>
+      </w:r>
+      <w:r>
+        <w:rPr>
+          <w:rFonts w:ascii="Ubuntu Mono" w:eastAsia="Times New Roman" w:hAnsi="Ubuntu Mono" w:cs="Courier New"/>
+          <w:color w:val="FFFFFF"/>
+          <w:kern w:val="0"/>
+          <w:sz w:val="24"/>
+          <w:szCs w:val="24"/>
+          <w:lang w:val="en-US" w:eastAsia="ru-RU"/>
+          <w14:ligatures w14:val="none"/>
+        </w:rPr>
+        <w:t>: [ </w:t>
+      </w:r>
+      <w:r>
+        <w:rPr>
+          <w:rFonts w:ascii="Ubuntu Mono" w:eastAsia="Times New Roman" w:hAnsi="Ubuntu Mono" w:cs="Courier New"/>
+          <w:color w:val="FFE083"/>
+          <w:kern w:val="0"/>
+          <w:sz w:val="24"/>
+          <w:szCs w:val="24"/>
+          <w:lang w:val="en-US" w:eastAsia="ru-RU"/>
+          <w14:ligatures w14:val="none"/>
+        </w:rPr>
+        <w:t>"science fiction"</w:t>
+      </w:r>
+      <w:r>
+        <w:rPr>
+          <w:rFonts w:ascii="Ubuntu Mono" w:eastAsia="Times New Roman" w:hAnsi="Ubuntu Mono" w:cs="Courier New"/>
+          <w:color w:val="FFFFFF"/>
+          <w:kern w:val="0"/>
+          <w:sz w:val="24"/>
+          <w:szCs w:val="24"/>
+          <w:lang w:val="en-US" w:eastAsia="ru-RU"/>
+          <w14:ligatures w14:val="none"/>
+        </w:rPr>
+        <w:t xml:space="preserve">, </w:t>
+      </w:r>
+      <w:r>
+        <w:rPr>
+          <w:rFonts w:ascii="Ubuntu Mono" w:eastAsia="Times New Roman" w:hAnsi="Ubuntu Mono" w:cs="Courier New"/>
+          <w:color w:val="FFE083"/>
+          <w:kern w:val="0"/>
+          <w:sz w:val="24"/>
+          <w:szCs w:val="24"/>
+          <w:lang w:val="en-US" w:eastAsia="ru-RU"/>
+          <w14:ligatures w14:val="none"/>
+        </w:rPr>
+        <w:t>"adventure"</w:t>
+      </w:r>
+      <w:r>
+        <w:rPr>
+          <w:rFonts w:ascii="Ubuntu Mono" w:eastAsia="Times New Roman" w:hAnsi="Ubuntu Mono" w:cs="Courier New"/>
+          <w:color w:val="FFFFFF"/>
+          <w:kern w:val="0"/>
+          <w:sz w:val="24"/>
+          <w:szCs w:val="24"/>
+          <w:lang w:val="en-US" w:eastAsia="ru-RU"/>
+          <w14:ligatures w14:val="none"/>
+        </w:rPr>
+        <w:t xml:space="preserve"> ] } })</w:t>
+      </w:r>
+    </w:p>
+    <w:p>
+      <w:pPr>
+        <w:spacing w:after="100" w:afterAutospacing="1" w:line="240" w:lineRule="auto"/>
+        <w:rPr>
+          <w:rFonts w:ascii="Times New Roman" w:eastAsia="Times New Roman" w:hAnsi="Times New Roman" w:cs="Times New Roman"/>
+          <w:kern w:val="0"/>
+          <w:sz w:val="24"/>
+          <w:szCs w:val="24"/>
+          <w:lang w:val="en-US" w:eastAsia="ru-RU"/>
+          <w14:ligatures w14:val="none"/>
+        </w:rPr>
+      </w:pPr>
+      <w:r>
+        <w:rPr>
+          <w:rFonts w:ascii="Times New Roman" w:eastAsia="Times New Roman" w:hAnsi="Times New Roman" w:cs="Times New Roman"/>
+          <w:kern w:val="0"/>
+          <w:sz w:val="24"/>
+          <w:szCs w:val="24"/>
+          <w:lang w:val="en-US" w:eastAsia="ru-RU"/>
+          <w14:ligatures w14:val="none"/>
+        </w:rPr>
+        <w:t>This query might return the following documents:</w:t>
+      </w:r>
+    </w:p>
+    <w:p>
+      <w:pPr>
+        <w:shd w:val="clear" w:color="auto" w:fill="211E2F"/>
+        <w:tabs>
+          <w:tab w:val="left" w:pos="916"/>
+          <w:tab w:val="left" w:pos="1832"/>
+          <w:tab w:val="left" w:pos="2748"/>
+          <w:tab w:val="left" w:pos="3664"/>
+          <w:tab w:val="left" w:pos="4580"/>
+          <w:tab w:val="left" w:pos="5496"/>
+          <w:tab w:val="left" w:pos="6412"/>
+          <w:tab w:val="left" w:pos="7328"/>
+          <w:tab w:val="left" w:pos="8244"/>
+          <w:tab w:val="left" w:pos="9160"/>
+          <w:tab w:val="left" w:pos="10076"/>
+          <w:tab w:val="left" w:pos="10992"/>
+          <w:tab w:val="left" w:pos="11908"/>
+          <w:tab w:val="left" w:pos="12824"/>
+          <w:tab w:val="left" w:pos="13740"/>
+          <w:tab w:val="left" w:pos="14656"/>
+        </w:tabs>
+        <w:spacing w:after="0" w:line="240" w:lineRule="auto"/>
+        <w:rPr>
+          <w:rFonts w:ascii="Ubuntu Mono" w:eastAsia="Times New Roman" w:hAnsi="Ubuntu Mono" w:cs="Courier New"/>
+          <w:color w:val="939598"/>
+          <w:kern w:val="0"/>
+          <w:sz w:val="24"/>
+          <w:szCs w:val="24"/>
+          <w:lang w:val="en-US" w:eastAsia="ru-RU"/>
+          <w14:ligatures w14:val="none"/>
+        </w:rPr>
+      </w:pPr>
+      <w:r>
+        <w:rPr>
+          <w:rFonts w:ascii="Ubuntu Mono" w:eastAsia="Times New Roman" w:hAnsi="Ubuntu Mono" w:cs="Courier New"/>
+          <w:color w:val="FFFFFF"/>
+          <w:kern w:val="0"/>
+          <w:sz w:val="24"/>
+          <w:szCs w:val="24"/>
+          <w:lang w:val="en-US" w:eastAsia="ru-RU"/>
+          <w14:ligatures w14:val="none"/>
+        </w:rPr>
+        <w:t>{</w:t>
+      </w:r>
+      <w:r>
+        <w:rPr>
+          <w:rFonts w:ascii="Ubuntu Mono" w:eastAsia="Times New Roman" w:hAnsi="Ubuntu Mono" w:cs="Courier New"/>
+          <w:color w:val="939598"/>
+          <w:kern w:val="0"/>
+          <w:sz w:val="24"/>
+          <w:szCs w:val="24"/>
+          <w:lang w:val="en-US" w:eastAsia="ru-RU"/>
+          <w14:ligatures w14:val="none"/>
+        </w:rPr>
+        <w:br/>
+      </w:r>
+      <w:r>
+        <w:rPr>
+          <w:rFonts w:ascii="Ubuntu Mono" w:eastAsia="Times New Roman" w:hAnsi="Ubuntu Mono" w:cs="Courier New"/>
+          <w:color w:val="FFFFFF"/>
+          <w:kern w:val="0"/>
+          <w:sz w:val="24"/>
+          <w:szCs w:val="24"/>
+          <w:lang w:val="en-US" w:eastAsia="ru-RU"/>
+          <w14:ligatures w14:val="none"/>
+        </w:rPr>
+        <w:t>  </w:t>
+      </w:r>
+      <w:r>
+        <w:rPr>
+          <w:rFonts w:ascii="Ubuntu Mono" w:eastAsia="Times New Roman" w:hAnsi="Ubuntu Mono" w:cs="Courier New"/>
+          <w:color w:val="83FFF5"/>
+          <w:kern w:val="0"/>
+          <w:sz w:val="24"/>
+          <w:szCs w:val="24"/>
+          <w:lang w:val="en-US" w:eastAsia="ru-RU"/>
+          <w14:ligatures w14:val="none"/>
+        </w:rPr>
+        <w:t>_id</w:t>
+      </w:r>
+      <w:r>
+        <w:rPr>
+          <w:rFonts w:ascii="Ubuntu Mono" w:eastAsia="Times New Roman" w:hAnsi="Ubuntu Mono" w:cs="Courier New"/>
+          <w:color w:val="FFFFFF"/>
+          <w:kern w:val="0"/>
+          <w:sz w:val="24"/>
+          <w:szCs w:val="24"/>
+          <w:lang w:val="en-US" w:eastAsia="ru-RU"/>
+          <w14:ligatures w14:val="none"/>
+        </w:rPr>
+        <w:t xml:space="preserve">: </w:t>
+      </w:r>
+      <w:proofErr w:type="spellStart"/>
+      <w:r>
+        <w:rPr>
+          <w:rFonts w:ascii="Ubuntu Mono" w:eastAsia="Times New Roman" w:hAnsi="Ubuntu Mono" w:cs="Courier New"/>
+          <w:color w:val="FF8973"/>
+          <w:kern w:val="0"/>
+          <w:sz w:val="24"/>
+          <w:szCs w:val="24"/>
+          <w:lang w:val="en-US" w:eastAsia="ru-RU"/>
+          <w14:ligatures w14:val="none"/>
+        </w:rPr>
+        <w:t>ObjectId</w:t>
+      </w:r>
+      <w:proofErr w:type="spellEnd"/>
+      <w:r>
+        <w:rPr>
+          <w:rFonts w:ascii="Ubuntu Mono" w:eastAsia="Times New Roman" w:hAnsi="Ubuntu Mono" w:cs="Courier New"/>
+          <w:color w:val="FFFFFF"/>
+          <w:kern w:val="0"/>
+          <w:sz w:val="24"/>
+          <w:szCs w:val="24"/>
+          <w:lang w:val="en-US" w:eastAsia="ru-RU"/>
+          <w14:ligatures w14:val="none"/>
+        </w:rPr>
+        <w:t>(...),</w:t>
+      </w:r>
+      <w:r>
+        <w:rPr>
+          <w:rFonts w:ascii="Ubuntu Mono" w:eastAsia="Times New Roman" w:hAnsi="Ubuntu Mono" w:cs="Courier New"/>
+          <w:color w:val="939598"/>
+          <w:kern w:val="0"/>
+          <w:sz w:val="24"/>
+          <w:szCs w:val="24"/>
+          <w:lang w:val="en-US" w:eastAsia="ru-RU"/>
+          <w14:ligatures w14:val="none"/>
+        </w:rPr>
+        <w:br/>
+      </w:r>
+      <w:r>
+        <w:rPr>
+          <w:rFonts w:ascii="Ubuntu Mono" w:eastAsia="Times New Roman" w:hAnsi="Ubuntu Mono" w:cs="Courier New"/>
+          <w:color w:val="FFFFFF"/>
+          <w:kern w:val="0"/>
+          <w:sz w:val="24"/>
+          <w:szCs w:val="24"/>
+          <w:lang w:val="en-US" w:eastAsia="ru-RU"/>
+          <w14:ligatures w14:val="none"/>
+        </w:rPr>
+        <w:t>  </w:t>
+      </w:r>
+      <w:r>
+        <w:rPr>
+          <w:rFonts w:ascii="Ubuntu Mono" w:eastAsia="Times New Roman" w:hAnsi="Ubuntu Mono" w:cs="Courier New"/>
+          <w:color w:val="83FFF5"/>
+          <w:kern w:val="0"/>
+          <w:sz w:val="24"/>
+          <w:szCs w:val="24"/>
+          <w:lang w:val="en-US" w:eastAsia="ru-RU"/>
+          <w14:ligatures w14:val="none"/>
+        </w:rPr>
+        <w:t>title</w:t>
+      </w:r>
+      <w:r>
+        <w:rPr>
+          <w:rFonts w:ascii="Ubuntu Mono" w:eastAsia="Times New Roman" w:hAnsi="Ubuntu Mono" w:cs="Courier New"/>
+          <w:color w:val="FFFFFF"/>
+          <w:kern w:val="0"/>
+          <w:sz w:val="24"/>
+          <w:szCs w:val="24"/>
+          <w:lang w:val="en-US" w:eastAsia="ru-RU"/>
+          <w14:ligatures w14:val="none"/>
+        </w:rPr>
+        <w:t xml:space="preserve">: </w:t>
+      </w:r>
+      <w:r>
+        <w:rPr>
+          <w:rFonts w:ascii="Ubuntu Mono" w:eastAsia="Times New Roman" w:hAnsi="Ubuntu Mono" w:cs="Courier New"/>
+          <w:color w:val="FFE083"/>
+          <w:kern w:val="0"/>
+          <w:sz w:val="24"/>
+          <w:szCs w:val="24"/>
+          <w:lang w:val="en-US" w:eastAsia="ru-RU"/>
+          <w14:ligatures w14:val="none"/>
+        </w:rPr>
+        <w:t>"Jurassic Park"</w:t>
+      </w:r>
+      <w:r>
+        <w:rPr>
+          <w:rFonts w:ascii="Ubuntu Mono" w:eastAsia="Times New Roman" w:hAnsi="Ubuntu Mono" w:cs="Courier New"/>
+          <w:color w:val="FFFFFF"/>
+          <w:kern w:val="0"/>
+          <w:sz w:val="24"/>
+          <w:szCs w:val="24"/>
+          <w:lang w:val="en-US" w:eastAsia="ru-RU"/>
+          <w14:ligatures w14:val="none"/>
+        </w:rPr>
+        <w:t>,</w:t>
+      </w:r>
+      <w:r>
+        <w:rPr>
+          <w:rFonts w:ascii="Ubuntu Mono" w:eastAsia="Times New Roman" w:hAnsi="Ubuntu Mono" w:cs="Courier New"/>
+          <w:color w:val="939598"/>
+          <w:kern w:val="0"/>
+          <w:sz w:val="24"/>
+          <w:szCs w:val="24"/>
+          <w:lang w:val="en-US" w:eastAsia="ru-RU"/>
+          <w14:ligatures w14:val="none"/>
+        </w:rPr>
+        <w:br/>
+      </w:r>
+      <w:r>
+        <w:rPr>
+          <w:rFonts w:ascii="Ubuntu Mono" w:eastAsia="Times New Roman" w:hAnsi="Ubuntu Mono" w:cs="Courier New"/>
+          <w:color w:val="FFFFFF"/>
+          <w:kern w:val="0"/>
+          <w:sz w:val="24"/>
+          <w:szCs w:val="24"/>
+          <w:lang w:val="en-US" w:eastAsia="ru-RU"/>
+          <w14:ligatures w14:val="none"/>
+        </w:rPr>
+        <w:t>  </w:t>
+      </w:r>
+      <w:r>
+        <w:rPr>
+          <w:rFonts w:ascii="Ubuntu Mono" w:eastAsia="Times New Roman" w:hAnsi="Ubuntu Mono" w:cs="Courier New"/>
+          <w:color w:val="83FFF5"/>
+          <w:kern w:val="0"/>
+          <w:sz w:val="24"/>
+          <w:szCs w:val="24"/>
+          <w:lang w:val="en-US" w:eastAsia="ru-RU"/>
+          <w14:ligatures w14:val="none"/>
+        </w:rPr>
+        <w:t>author</w:t>
+      </w:r>
+      <w:r>
+        <w:rPr>
+          <w:rFonts w:ascii="Ubuntu Mono" w:eastAsia="Times New Roman" w:hAnsi="Ubuntu Mono" w:cs="Courier New"/>
+          <w:color w:val="FFFFFF"/>
+          <w:kern w:val="0"/>
+          <w:sz w:val="24"/>
+          <w:szCs w:val="24"/>
+          <w:lang w:val="en-US" w:eastAsia="ru-RU"/>
+          <w14:ligatures w14:val="none"/>
+        </w:rPr>
+        <w:t xml:space="preserve">: </w:t>
+      </w:r>
+      <w:r>
+        <w:rPr>
+          <w:rFonts w:ascii="Ubuntu Mono" w:eastAsia="Times New Roman" w:hAnsi="Ubuntu Mono" w:cs="Courier New"/>
+          <w:color w:val="FFE083"/>
+          <w:kern w:val="0"/>
+          <w:sz w:val="24"/>
+          <w:szCs w:val="24"/>
+          <w:lang w:val="en-US" w:eastAsia="ru-RU"/>
+          <w14:ligatures w14:val="none"/>
+        </w:rPr>
+        <w:t>"Michael Crichton"</w:t>
+      </w:r>
+      <w:r>
+        <w:rPr>
+          <w:rFonts w:ascii="Ubuntu Mono" w:eastAsia="Times New Roman" w:hAnsi="Ubuntu Mono" w:cs="Courier New"/>
+          <w:color w:val="FFFFFF"/>
+          <w:kern w:val="0"/>
+          <w:sz w:val="24"/>
+          <w:szCs w:val="24"/>
+          <w:lang w:val="en-US" w:eastAsia="ru-RU"/>
+          <w14:ligatures w14:val="none"/>
+        </w:rPr>
+        <w:t>,</w:t>
+      </w:r>
+      <w:r>
+        <w:rPr>
+          <w:rFonts w:ascii="Ubuntu Mono" w:eastAsia="Times New Roman" w:hAnsi="Ubuntu Mono" w:cs="Courier New"/>
+          <w:color w:val="939598"/>
+          <w:kern w:val="0"/>
+          <w:sz w:val="24"/>
+          <w:szCs w:val="24"/>
+          <w:lang w:val="en-US" w:eastAsia="ru-RU"/>
+          <w14:ligatures w14:val="none"/>
+        </w:rPr>
+        <w:br/>
+      </w:r>
+      <w:r>
+        <w:rPr>
+          <w:rFonts w:ascii="Ubuntu Mono" w:eastAsia="Times New Roman" w:hAnsi="Ubuntu Mono" w:cs="Courier New"/>
+          <w:color w:val="FFFFFF"/>
+          <w:kern w:val="0"/>
+          <w:sz w:val="24"/>
+          <w:szCs w:val="24"/>
+          <w:lang w:val="en-US" w:eastAsia="ru-RU"/>
+          <w14:ligatures w14:val="none"/>
+        </w:rPr>
+        <w:t>  </w:t>
+      </w:r>
+      <w:proofErr w:type="spellStart"/>
+      <w:r>
+        <w:rPr>
+          <w:rFonts w:ascii="Ubuntu Mono" w:eastAsia="Times New Roman" w:hAnsi="Ubuntu Mono" w:cs="Courier New"/>
+          <w:color w:val="83FFF5"/>
+          <w:kern w:val="0"/>
+          <w:sz w:val="24"/>
+          <w:szCs w:val="24"/>
+          <w:lang w:val="en-US" w:eastAsia="ru-RU"/>
+          <w14:ligatures w14:val="none"/>
+        </w:rPr>
+        <w:t>year_published</w:t>
+      </w:r>
+      <w:proofErr w:type="spellEnd"/>
+      <w:r>
+        <w:rPr>
+          <w:rFonts w:ascii="Ubuntu Mono" w:eastAsia="Times New Roman" w:hAnsi="Ubuntu Mono" w:cs="Courier New"/>
+          <w:color w:val="FFFFFF"/>
+          <w:kern w:val="0"/>
+          <w:sz w:val="24"/>
+          <w:szCs w:val="24"/>
+          <w:lang w:val="en-US" w:eastAsia="ru-RU"/>
+          <w14:ligatures w14:val="none"/>
+        </w:rPr>
+        <w:t xml:space="preserve">: </w:t>
+      </w:r>
+      <w:r>
+        <w:rPr>
+          <w:rFonts w:ascii="Ubuntu Mono" w:eastAsia="Times New Roman" w:hAnsi="Ubuntu Mono" w:cs="Courier New"/>
+          <w:color w:val="FF8973"/>
+          <w:kern w:val="0"/>
+          <w:sz w:val="24"/>
+          <w:szCs w:val="24"/>
+          <w:lang w:val="en-US" w:eastAsia="ru-RU"/>
+          <w14:ligatures w14:val="none"/>
+        </w:rPr>
+        <w:t>1990</w:t>
+      </w:r>
+      <w:r>
+        <w:rPr>
+          <w:rFonts w:ascii="Ubuntu Mono" w:eastAsia="Times New Roman" w:hAnsi="Ubuntu Mono" w:cs="Courier New"/>
+          <w:color w:val="FFFFFF"/>
+          <w:kern w:val="0"/>
+          <w:sz w:val="24"/>
+          <w:szCs w:val="24"/>
+          <w:lang w:val="en-US" w:eastAsia="ru-RU"/>
+          <w14:ligatures w14:val="none"/>
+        </w:rPr>
+        <w:t>,</w:t>
+      </w:r>
+      <w:r>
+        <w:rPr>
+          <w:rFonts w:ascii="Ubuntu Mono" w:eastAsia="Times New Roman" w:hAnsi="Ubuntu Mono" w:cs="Courier New"/>
+          <w:color w:val="939598"/>
+          <w:kern w:val="0"/>
+          <w:sz w:val="24"/>
+          <w:szCs w:val="24"/>
+          <w:lang w:val="en-US" w:eastAsia="ru-RU"/>
+          <w14:ligatures w14:val="none"/>
+        </w:rPr>
+        <w:br/>
+      </w:r>
+      <w:r>
+        <w:rPr>
+          <w:rFonts w:ascii="Ubuntu Mono" w:eastAsia="Times New Roman" w:hAnsi="Ubuntu Mono" w:cs="Courier New"/>
+          <w:color w:val="FFFFFF"/>
+          <w:kern w:val="0"/>
+          <w:sz w:val="24"/>
+          <w:szCs w:val="24"/>
+          <w:lang w:val="en-US" w:eastAsia="ru-RU"/>
+          <w14:ligatures w14:val="none"/>
+        </w:rPr>
+        <w:t>  </w:t>
+      </w:r>
+      <w:r>
+        <w:rPr>
+          <w:rFonts w:ascii="Ubuntu Mono" w:eastAsia="Times New Roman" w:hAnsi="Ubuntu Mono" w:cs="Courier New"/>
+          <w:color w:val="83FFF5"/>
+          <w:kern w:val="0"/>
+          <w:sz w:val="24"/>
+          <w:szCs w:val="24"/>
+          <w:lang w:val="en-US" w:eastAsia="ru-RU"/>
+          <w14:ligatures w14:val="none"/>
+        </w:rPr>
+        <w:t>genres</w:t>
+      </w:r>
+      <w:r>
+        <w:rPr>
+          <w:rFonts w:ascii="Ubuntu Mono" w:eastAsia="Times New Roman" w:hAnsi="Ubuntu Mono" w:cs="Courier New"/>
+          <w:color w:val="FFFFFF"/>
+          <w:kern w:val="0"/>
+          <w:sz w:val="24"/>
+          <w:szCs w:val="24"/>
+          <w:lang w:val="en-US" w:eastAsia="ru-RU"/>
+          <w14:ligatures w14:val="none"/>
+        </w:rPr>
+        <w:t>: [</w:t>
+      </w:r>
+      <w:r>
+        <w:rPr>
+          <w:rFonts w:ascii="Ubuntu Mono" w:eastAsia="Times New Roman" w:hAnsi="Ubuntu Mono" w:cs="Courier New"/>
+          <w:color w:val="FFE083"/>
+          <w:kern w:val="0"/>
+          <w:sz w:val="24"/>
+          <w:szCs w:val="24"/>
+          <w:lang w:val="en-US" w:eastAsia="ru-RU"/>
+          <w14:ligatures w14:val="none"/>
+        </w:rPr>
+        <w:t>"science fiction"</w:t>
+      </w:r>
+      <w:r>
+        <w:rPr>
+          <w:rFonts w:ascii="Ubuntu Mono" w:eastAsia="Times New Roman" w:hAnsi="Ubuntu Mono" w:cs="Courier New"/>
+          <w:color w:val="FFFFFF"/>
+          <w:kern w:val="0"/>
+          <w:sz w:val="24"/>
+          <w:szCs w:val="24"/>
+          <w:lang w:val="en-US" w:eastAsia="ru-RU"/>
+          <w14:ligatures w14:val="none"/>
+        </w:rPr>
+        <w:t xml:space="preserve">, </w:t>
+      </w:r>
+      <w:r>
+        <w:rPr>
+          <w:rFonts w:ascii="Ubuntu Mono" w:eastAsia="Times New Roman" w:hAnsi="Ubuntu Mono" w:cs="Courier New"/>
+          <w:color w:val="FFE083"/>
+          <w:kern w:val="0"/>
+          <w:sz w:val="24"/>
+          <w:szCs w:val="24"/>
+          <w:lang w:val="en-US" w:eastAsia="ru-RU"/>
+          <w14:ligatures w14:val="none"/>
+        </w:rPr>
+        <w:t>"adventure"</w:t>
+      </w:r>
+      <w:r>
+        <w:rPr>
+          <w:rFonts w:ascii="Ubuntu Mono" w:eastAsia="Times New Roman" w:hAnsi="Ubuntu Mono" w:cs="Courier New"/>
+          <w:color w:val="FFFFFF"/>
+          <w:kern w:val="0"/>
+          <w:sz w:val="24"/>
+          <w:szCs w:val="24"/>
+          <w:lang w:val="en-US" w:eastAsia="ru-RU"/>
+          <w14:ligatures w14:val="none"/>
+        </w:rPr>
+        <w:t xml:space="preserve">, </w:t>
+      </w:r>
+      <w:r>
+        <w:rPr>
+          <w:rFonts w:ascii="Ubuntu Mono" w:eastAsia="Times New Roman" w:hAnsi="Ubuntu Mono" w:cs="Courier New"/>
+          <w:color w:val="FFE083"/>
+          <w:kern w:val="0"/>
+          <w:sz w:val="24"/>
+          <w:szCs w:val="24"/>
+          <w:lang w:val="en-US" w:eastAsia="ru-RU"/>
+          <w14:ligatures w14:val="none"/>
+        </w:rPr>
+        <w:t>"fantasy"</w:t>
+      </w:r>
+      <w:r>
+        <w:rPr>
+          <w:rFonts w:ascii="Ubuntu Mono" w:eastAsia="Times New Roman" w:hAnsi="Ubuntu Mono" w:cs="Courier New"/>
+          <w:color w:val="FFFFFF"/>
+          <w:kern w:val="0"/>
+          <w:sz w:val="24"/>
+          <w:szCs w:val="24"/>
+          <w:lang w:val="en-US" w:eastAsia="ru-RU"/>
+          <w14:ligatures w14:val="none"/>
+        </w:rPr>
+        <w:t xml:space="preserve">, </w:t>
+      </w:r>
+      <w:r>
+        <w:rPr>
+          <w:rFonts w:ascii="Ubuntu Mono" w:eastAsia="Times New Roman" w:hAnsi="Ubuntu Mono" w:cs="Courier New"/>
+          <w:color w:val="FFE083"/>
+          <w:kern w:val="0"/>
+          <w:sz w:val="24"/>
+          <w:szCs w:val="24"/>
+          <w:lang w:val="en-US" w:eastAsia="ru-RU"/>
+          <w14:ligatures w14:val="none"/>
+        </w:rPr>
+        <w:t>"thriller"</w:t>
+      </w:r>
+      <w:r>
+        <w:rPr>
+          <w:rFonts w:ascii="Ubuntu Mono" w:eastAsia="Times New Roman" w:hAnsi="Ubuntu Mono" w:cs="Courier New"/>
+          <w:color w:val="FFFFFF"/>
+          <w:kern w:val="0"/>
+          <w:sz w:val="24"/>
+          <w:szCs w:val="24"/>
+          <w:lang w:val="en-US" w:eastAsia="ru-RU"/>
+          <w14:ligatures w14:val="none"/>
+        </w:rPr>
+        <w:t>]</w:t>
+      </w:r>
+      <w:r>
+        <w:rPr>
+          <w:rFonts w:ascii="Ubuntu Mono" w:eastAsia="Times New Roman" w:hAnsi="Ubuntu Mono" w:cs="Courier New"/>
+          <w:color w:val="939598"/>
+          <w:kern w:val="0"/>
+          <w:sz w:val="24"/>
+          <w:szCs w:val="24"/>
+          <w:lang w:val="en-US" w:eastAsia="ru-RU"/>
+          <w14:ligatures w14:val="none"/>
+        </w:rPr>
+        <w:br/>
+      </w:r>
+      <w:r>
+        <w:rPr>
+          <w:rFonts w:ascii="Ubuntu Mono" w:eastAsia="Times New Roman" w:hAnsi="Ubuntu Mono" w:cs="Courier New"/>
+          <w:color w:val="FFFFFF"/>
+          <w:kern w:val="0"/>
+          <w:sz w:val="24"/>
+          <w:szCs w:val="24"/>
+          <w:lang w:val="en-US" w:eastAsia="ru-RU"/>
+          <w14:ligatures w14:val="none"/>
+        </w:rPr>
+        <w:t>},</w:t>
+      </w:r>
+      <w:r>
+        <w:rPr>
+          <w:rFonts w:ascii="Ubuntu Mono" w:eastAsia="Times New Roman" w:hAnsi="Ubuntu Mono" w:cs="Courier New"/>
+          <w:color w:val="939598"/>
+          <w:kern w:val="0"/>
+          <w:sz w:val="24"/>
+          <w:szCs w:val="24"/>
+          <w:lang w:val="en-US" w:eastAsia="ru-RU"/>
+          <w14:ligatures w14:val="none"/>
+        </w:rPr>
+        <w:br/>
+      </w:r>
+      <w:r>
+        <w:rPr>
+          <w:rFonts w:ascii="Ubuntu Mono" w:eastAsia="Times New Roman" w:hAnsi="Ubuntu Mono" w:cs="Courier New"/>
+          <w:color w:val="FFFFFF"/>
+          <w:kern w:val="0"/>
+          <w:sz w:val="24"/>
+          <w:szCs w:val="24"/>
+          <w:lang w:val="en-US" w:eastAsia="ru-RU"/>
+          <w14:ligatures w14:val="none"/>
+        </w:rPr>
+        <w:t>{</w:t>
+      </w:r>
+      <w:r>
+        <w:rPr>
+          <w:rFonts w:ascii="Ubuntu Mono" w:eastAsia="Times New Roman" w:hAnsi="Ubuntu Mono" w:cs="Courier New"/>
+          <w:color w:val="939598"/>
+          <w:kern w:val="0"/>
+          <w:sz w:val="24"/>
+          <w:szCs w:val="24"/>
+          <w:lang w:val="en-US" w:eastAsia="ru-RU"/>
+          <w14:ligatures w14:val="none"/>
+        </w:rPr>
+        <w:br/>
+      </w:r>
+      <w:r>
+        <w:rPr>
+          <w:rFonts w:ascii="Ubuntu Mono" w:eastAsia="Times New Roman" w:hAnsi="Ubuntu Mono" w:cs="Courier New"/>
+          <w:color w:val="FFFFFF"/>
+          <w:kern w:val="0"/>
+          <w:sz w:val="24"/>
+          <w:szCs w:val="24"/>
+          <w:lang w:val="en-US" w:eastAsia="ru-RU"/>
+          <w14:ligatures w14:val="none"/>
+        </w:rPr>
+        <w:t>  </w:t>
+      </w:r>
+      <w:r>
+        <w:rPr>
+          <w:rFonts w:ascii="Ubuntu Mono" w:eastAsia="Times New Roman" w:hAnsi="Ubuntu Mono" w:cs="Courier New"/>
+          <w:color w:val="83FFF5"/>
+          <w:kern w:val="0"/>
+          <w:sz w:val="24"/>
+          <w:szCs w:val="24"/>
+          <w:lang w:val="en-US" w:eastAsia="ru-RU"/>
+          <w14:ligatures w14:val="none"/>
+        </w:rPr>
+        <w:t>_id</w:t>
+      </w:r>
+      <w:r>
+        <w:rPr>
+          <w:rFonts w:ascii="Ubuntu Mono" w:eastAsia="Times New Roman" w:hAnsi="Ubuntu Mono" w:cs="Courier New"/>
+          <w:color w:val="FFFFFF"/>
+          <w:kern w:val="0"/>
+          <w:sz w:val="24"/>
+          <w:szCs w:val="24"/>
+          <w:lang w:val="en-US" w:eastAsia="ru-RU"/>
+          <w14:ligatures w14:val="none"/>
+        </w:rPr>
+        <w:t xml:space="preserve">: </w:t>
+      </w:r>
+      <w:proofErr w:type="spellStart"/>
+      <w:r>
+        <w:rPr>
+          <w:rFonts w:ascii="Ubuntu Mono" w:eastAsia="Times New Roman" w:hAnsi="Ubuntu Mono" w:cs="Courier New"/>
+          <w:color w:val="FF8973"/>
+          <w:kern w:val="0"/>
+          <w:sz w:val="24"/>
+          <w:szCs w:val="24"/>
+          <w:lang w:val="en-US" w:eastAsia="ru-RU"/>
+          <w14:ligatures w14:val="none"/>
+        </w:rPr>
+        <w:t>ObjectId</w:t>
+      </w:r>
+      <w:proofErr w:type="spellEnd"/>
+      <w:r>
+        <w:rPr>
+          <w:rFonts w:ascii="Ubuntu Mono" w:eastAsia="Times New Roman" w:hAnsi="Ubuntu Mono" w:cs="Courier New"/>
+          <w:color w:val="FFFFFF"/>
+          <w:kern w:val="0"/>
+          <w:sz w:val="24"/>
+          <w:szCs w:val="24"/>
+          <w:lang w:val="en-US" w:eastAsia="ru-RU"/>
+          <w14:ligatures w14:val="none"/>
+        </w:rPr>
+        <w:t>(...),</w:t>
+      </w:r>
+      <w:r>
+        <w:rPr>
+          <w:rFonts w:ascii="Ubuntu Mono" w:eastAsia="Times New Roman" w:hAnsi="Ubuntu Mono" w:cs="Courier New"/>
+          <w:color w:val="939598"/>
+          <w:kern w:val="0"/>
+          <w:sz w:val="24"/>
+          <w:szCs w:val="24"/>
+          <w:lang w:val="en-US" w:eastAsia="ru-RU"/>
+          <w14:ligatures w14:val="none"/>
+        </w:rPr>
+        <w:br/>
+      </w:r>
+      <w:r>
+        <w:rPr>
+          <w:rFonts w:ascii="Ubuntu Mono" w:eastAsia="Times New Roman" w:hAnsi="Ubuntu Mono" w:cs="Courier New"/>
+          <w:color w:val="FFFFFF"/>
+          <w:kern w:val="0"/>
+          <w:sz w:val="24"/>
+          <w:szCs w:val="24"/>
+          <w:lang w:val="en-US" w:eastAsia="ru-RU"/>
+          <w14:ligatures w14:val="none"/>
+        </w:rPr>
+        <w:t>  </w:t>
+      </w:r>
+      <w:r>
+        <w:rPr>
+          <w:rFonts w:ascii="Ubuntu Mono" w:eastAsia="Times New Roman" w:hAnsi="Ubuntu Mono" w:cs="Courier New"/>
+          <w:color w:val="83FFF5"/>
+          <w:kern w:val="0"/>
+          <w:sz w:val="24"/>
+          <w:szCs w:val="24"/>
+          <w:lang w:val="en-US" w:eastAsia="ru-RU"/>
+          <w14:ligatures w14:val="none"/>
+        </w:rPr>
+        <w:t>title</w:t>
+      </w:r>
+      <w:r>
+        <w:rPr>
+          <w:rFonts w:ascii="Ubuntu Mono" w:eastAsia="Times New Roman" w:hAnsi="Ubuntu Mono" w:cs="Courier New"/>
+          <w:color w:val="FFFFFF"/>
+          <w:kern w:val="0"/>
+          <w:sz w:val="24"/>
+          <w:szCs w:val="24"/>
+          <w:lang w:val="en-US" w:eastAsia="ru-RU"/>
+          <w14:ligatures w14:val="none"/>
+        </w:rPr>
+        <w:t xml:space="preserve">: </w:t>
+      </w:r>
+      <w:r>
+        <w:rPr>
+          <w:rFonts w:ascii="Ubuntu Mono" w:eastAsia="Times New Roman" w:hAnsi="Ubuntu Mono" w:cs="Courier New"/>
+          <w:color w:val="FFE083"/>
+          <w:kern w:val="0"/>
+          <w:sz w:val="24"/>
+          <w:szCs w:val="24"/>
+          <w:lang w:val="en-US" w:eastAsia="ru-RU"/>
+          <w14:ligatures w14:val="none"/>
+        </w:rPr>
+        <w:t>"A Wrinkle in Time"</w:t>
+      </w:r>
+      <w:r>
+        <w:rPr>
+          <w:rFonts w:ascii="Ubuntu Mono" w:eastAsia="Times New Roman" w:hAnsi="Ubuntu Mono" w:cs="Courier New"/>
+          <w:color w:val="FFFFFF"/>
+          <w:kern w:val="0"/>
+          <w:sz w:val="24"/>
+          <w:szCs w:val="24"/>
+          <w:lang w:val="en-US" w:eastAsia="ru-RU"/>
+          <w14:ligatures w14:val="none"/>
+        </w:rPr>
+        <w:t>,</w:t>
+      </w:r>
+      <w:r>
+        <w:rPr>
+          <w:rFonts w:ascii="Ubuntu Mono" w:eastAsia="Times New Roman" w:hAnsi="Ubuntu Mono" w:cs="Courier New"/>
+          <w:color w:val="939598"/>
+          <w:kern w:val="0"/>
+          <w:sz w:val="24"/>
+          <w:szCs w:val="24"/>
+          <w:lang w:val="en-US" w:eastAsia="ru-RU"/>
+          <w14:ligatures w14:val="none"/>
+        </w:rPr>
+        <w:br/>
+      </w:r>
+      <w:r>
+        <w:rPr>
+          <w:rFonts w:ascii="Ubuntu Mono" w:eastAsia="Times New Roman" w:hAnsi="Ubuntu Mono" w:cs="Courier New"/>
+          <w:color w:val="FFFFFF"/>
+          <w:kern w:val="0"/>
+          <w:sz w:val="24"/>
+          <w:szCs w:val="24"/>
+          <w:lang w:val="en-US" w:eastAsia="ru-RU"/>
+          <w14:ligatures w14:val="none"/>
+        </w:rPr>
+        <w:t>  </w:t>
+      </w:r>
+      <w:r>
+        <w:rPr>
+          <w:rFonts w:ascii="Ubuntu Mono" w:eastAsia="Times New Roman" w:hAnsi="Ubuntu Mono" w:cs="Courier New"/>
+          <w:color w:val="83FFF5"/>
+          <w:kern w:val="0"/>
+          <w:sz w:val="24"/>
+          <w:szCs w:val="24"/>
+          <w:lang w:val="en-US" w:eastAsia="ru-RU"/>
+          <w14:ligatures w14:val="none"/>
+        </w:rPr>
+        <w:t>author</w:t>
+      </w:r>
+      <w:r>
+        <w:rPr>
+          <w:rFonts w:ascii="Ubuntu Mono" w:eastAsia="Times New Roman" w:hAnsi="Ubuntu Mono" w:cs="Courier New"/>
+          <w:color w:val="FFFFFF"/>
+          <w:kern w:val="0"/>
+          <w:sz w:val="24"/>
+          <w:szCs w:val="24"/>
+          <w:lang w:val="en-US" w:eastAsia="ru-RU"/>
+          <w14:ligatures w14:val="none"/>
+        </w:rPr>
+        <w:t xml:space="preserve">: </w:t>
+      </w:r>
+      <w:r>
+        <w:rPr>
+          <w:rFonts w:ascii="Ubuntu Mono" w:eastAsia="Times New Roman" w:hAnsi="Ubuntu Mono" w:cs="Courier New"/>
+          <w:color w:val="FFE083"/>
+          <w:kern w:val="0"/>
+          <w:sz w:val="24"/>
+          <w:szCs w:val="24"/>
+          <w:lang w:val="en-US" w:eastAsia="ru-RU"/>
+          <w14:ligatures w14:val="none"/>
+        </w:rPr>
+        <w:t xml:space="preserve">"Madeleine </w:t>
+      </w:r>
+      <w:proofErr w:type="spellStart"/>
+      <w:r>
+        <w:rPr>
+          <w:rFonts w:ascii="Ubuntu Mono" w:eastAsia="Times New Roman" w:hAnsi="Ubuntu Mono" w:cs="Courier New"/>
+          <w:color w:val="FFE083"/>
+          <w:kern w:val="0"/>
+          <w:sz w:val="24"/>
+          <w:szCs w:val="24"/>
+          <w:lang w:val="en-US" w:eastAsia="ru-RU"/>
+          <w14:ligatures w14:val="none"/>
+        </w:rPr>
+        <w:t>L'Engle</w:t>
+      </w:r>
+      <w:proofErr w:type="spellEnd"/>
+      <w:r>
+        <w:rPr>
+          <w:rFonts w:ascii="Ubuntu Mono" w:eastAsia="Times New Roman" w:hAnsi="Ubuntu Mono" w:cs="Courier New"/>
+          <w:color w:val="FFE083"/>
+          <w:kern w:val="0"/>
+          <w:sz w:val="24"/>
+          <w:szCs w:val="24"/>
+          <w:lang w:val="en-US" w:eastAsia="ru-RU"/>
+          <w14:ligatures w14:val="none"/>
+        </w:rPr>
+        <w:t>"</w:t>
+      </w:r>
+      <w:r>
+        <w:rPr>
+          <w:rFonts w:ascii="Ubuntu Mono" w:eastAsia="Times New Roman" w:hAnsi="Ubuntu Mono" w:cs="Courier New"/>
+          <w:color w:val="FFFFFF"/>
+          <w:kern w:val="0"/>
+          <w:sz w:val="24"/>
+          <w:szCs w:val="24"/>
+          <w:lang w:val="en-US" w:eastAsia="ru-RU"/>
+          <w14:ligatures w14:val="none"/>
+        </w:rPr>
+        <w:t>,</w:t>
+      </w:r>
+      <w:r>
+        <w:rPr>
+          <w:rFonts w:ascii="Ubuntu Mono" w:eastAsia="Times New Roman" w:hAnsi="Ubuntu Mono" w:cs="Courier New"/>
+          <w:color w:val="939598"/>
+          <w:kern w:val="0"/>
+          <w:sz w:val="24"/>
+          <w:szCs w:val="24"/>
+          <w:lang w:val="en-US" w:eastAsia="ru-RU"/>
+          <w14:ligatures w14:val="none"/>
+        </w:rPr>
+        <w:br/>
+      </w:r>
+      <w:r>
+        <w:rPr>
+          <w:rFonts w:ascii="Ubuntu Mono" w:eastAsia="Times New Roman" w:hAnsi="Ubuntu Mono" w:cs="Courier New"/>
+          <w:color w:val="FFFFFF"/>
+          <w:kern w:val="0"/>
+          <w:sz w:val="24"/>
+          <w:szCs w:val="24"/>
+          <w:lang w:val="en-US" w:eastAsia="ru-RU"/>
+          <w14:ligatures w14:val="none"/>
+        </w:rPr>
+        <w:t>  </w:t>
+      </w:r>
+      <w:proofErr w:type="spellStart"/>
+      <w:r>
+        <w:rPr>
+          <w:rFonts w:ascii="Ubuntu Mono" w:eastAsia="Times New Roman" w:hAnsi="Ubuntu Mono" w:cs="Courier New"/>
+          <w:color w:val="83FFF5"/>
+          <w:kern w:val="0"/>
+          <w:sz w:val="24"/>
+          <w:szCs w:val="24"/>
+          <w:lang w:val="en-US" w:eastAsia="ru-RU"/>
+          <w14:ligatures w14:val="none"/>
+        </w:rPr>
+        <w:t>year_published</w:t>
+      </w:r>
+      <w:proofErr w:type="spellEnd"/>
+      <w:r>
+        <w:rPr>
+          <w:rFonts w:ascii="Ubuntu Mono" w:eastAsia="Times New Roman" w:hAnsi="Ubuntu Mono" w:cs="Courier New"/>
+          <w:color w:val="FFFFFF"/>
+          <w:kern w:val="0"/>
+          <w:sz w:val="24"/>
+          <w:szCs w:val="24"/>
+          <w:lang w:val="en-US" w:eastAsia="ru-RU"/>
+          <w14:ligatures w14:val="none"/>
+        </w:rPr>
+        <w:t xml:space="preserve">: </w:t>
+      </w:r>
+      <w:r>
+        <w:rPr>
+          <w:rFonts w:ascii="Ubuntu Mono" w:eastAsia="Times New Roman" w:hAnsi="Ubuntu Mono" w:cs="Courier New"/>
+          <w:color w:val="FF8973"/>
+          <w:kern w:val="0"/>
+          <w:sz w:val="24"/>
+          <w:szCs w:val="24"/>
+          <w:lang w:val="en-US" w:eastAsia="ru-RU"/>
+          <w14:ligatures w14:val="none"/>
+        </w:rPr>
+        <w:t>1962</w:t>
+      </w:r>
+      <w:r>
+        <w:rPr>
+          <w:rFonts w:ascii="Ubuntu Mono" w:eastAsia="Times New Roman" w:hAnsi="Ubuntu Mono" w:cs="Courier New"/>
+          <w:color w:val="FFFFFF"/>
+          <w:kern w:val="0"/>
+          <w:sz w:val="24"/>
+          <w:szCs w:val="24"/>
+          <w:lang w:val="en-US" w:eastAsia="ru-RU"/>
+          <w14:ligatures w14:val="none"/>
+        </w:rPr>
+        <w:t>,</w:t>
+      </w:r>
+      <w:r>
+        <w:rPr>
+          <w:rFonts w:ascii="Ubuntu Mono" w:eastAsia="Times New Roman" w:hAnsi="Ubuntu Mono" w:cs="Courier New"/>
+          <w:color w:val="939598"/>
+          <w:kern w:val="0"/>
+          <w:sz w:val="24"/>
+          <w:szCs w:val="24"/>
+          <w:lang w:val="en-US" w:eastAsia="ru-RU"/>
+          <w14:ligatures w14:val="none"/>
+        </w:rPr>
+        <w:br/>
+      </w:r>
+      <w:r>
+        <w:rPr>
+          <w:rFonts w:ascii="Ubuntu Mono" w:eastAsia="Times New Roman" w:hAnsi="Ubuntu Mono" w:cs="Courier New"/>
+          <w:color w:val="FFFFFF"/>
+          <w:kern w:val="0"/>
+          <w:sz w:val="24"/>
+          <w:szCs w:val="24"/>
+          <w:lang w:val="en-US" w:eastAsia="ru-RU"/>
+          <w14:ligatures w14:val="none"/>
+        </w:rPr>
+        <w:t>  </w:t>
+      </w:r>
+      <w:r>
+        <w:rPr>
+          <w:rFonts w:ascii="Ubuntu Mono" w:eastAsia="Times New Roman" w:hAnsi="Ubuntu Mono" w:cs="Courier New"/>
+          <w:color w:val="83FFF5"/>
+          <w:kern w:val="0"/>
+          <w:sz w:val="24"/>
+          <w:szCs w:val="24"/>
+          <w:lang w:val="en-US" w:eastAsia="ru-RU"/>
+          <w14:ligatures w14:val="none"/>
+        </w:rPr>
+        <w:t>genres</w:t>
+      </w:r>
+      <w:r>
+        <w:rPr>
+          <w:rFonts w:ascii="Ubuntu Mono" w:eastAsia="Times New Roman" w:hAnsi="Ubuntu Mono" w:cs="Courier New"/>
+          <w:color w:val="FFFFFF"/>
+          <w:kern w:val="0"/>
+          <w:sz w:val="24"/>
+          <w:szCs w:val="24"/>
+          <w:lang w:val="en-US" w:eastAsia="ru-RU"/>
+          <w14:ligatures w14:val="none"/>
+        </w:rPr>
+        <w:t>: [</w:t>
+      </w:r>
+      <w:r>
+        <w:rPr>
+          <w:rFonts w:ascii="Ubuntu Mono" w:eastAsia="Times New Roman" w:hAnsi="Ubuntu Mono" w:cs="Courier New"/>
+          <w:color w:val="FFE083"/>
+          <w:kern w:val="0"/>
+          <w:sz w:val="24"/>
+          <w:szCs w:val="24"/>
+          <w:lang w:val="en-US" w:eastAsia="ru-RU"/>
+          <w14:ligatures w14:val="none"/>
+        </w:rPr>
+        <w:t>"young adult"</w:t>
+      </w:r>
+      <w:r>
+        <w:rPr>
+          <w:rFonts w:ascii="Ubuntu Mono" w:eastAsia="Times New Roman" w:hAnsi="Ubuntu Mono" w:cs="Courier New"/>
+          <w:color w:val="FFFFFF"/>
+          <w:kern w:val="0"/>
+          <w:sz w:val="24"/>
+          <w:szCs w:val="24"/>
+          <w:lang w:val="en-US" w:eastAsia="ru-RU"/>
+          <w14:ligatures w14:val="none"/>
+        </w:rPr>
+        <w:t xml:space="preserve">, </w:t>
+      </w:r>
+      <w:r>
+        <w:rPr>
+          <w:rFonts w:ascii="Ubuntu Mono" w:eastAsia="Times New Roman" w:hAnsi="Ubuntu Mono" w:cs="Courier New"/>
+          <w:color w:val="FFE083"/>
+          <w:kern w:val="0"/>
+          <w:sz w:val="24"/>
+          <w:szCs w:val="24"/>
+          <w:lang w:val="en-US" w:eastAsia="ru-RU"/>
+          <w14:ligatures w14:val="none"/>
+        </w:rPr>
+        <w:t>"fantasy"</w:t>
+      </w:r>
+      <w:r>
+        <w:rPr>
+          <w:rFonts w:ascii="Ubuntu Mono" w:eastAsia="Times New Roman" w:hAnsi="Ubuntu Mono" w:cs="Courier New"/>
+          <w:color w:val="FFFFFF"/>
+          <w:kern w:val="0"/>
+          <w:sz w:val="24"/>
+          <w:szCs w:val="24"/>
+          <w:lang w:val="en-US" w:eastAsia="ru-RU"/>
+          <w14:ligatures w14:val="none"/>
+        </w:rPr>
+        <w:t xml:space="preserve">, </w:t>
+      </w:r>
+      <w:r>
+        <w:rPr>
+          <w:rFonts w:ascii="Ubuntu Mono" w:eastAsia="Times New Roman" w:hAnsi="Ubuntu Mono" w:cs="Courier New"/>
+          <w:color w:val="FFE083"/>
+          <w:kern w:val="0"/>
+          <w:sz w:val="24"/>
+          <w:szCs w:val="24"/>
+          <w:lang w:val="en-US" w:eastAsia="ru-RU"/>
+          <w14:ligatures w14:val="none"/>
+        </w:rPr>
+        <w:t>"science fiction"</w:t>
+      </w:r>
+      <w:r>
+        <w:rPr>
+          <w:rFonts w:ascii="Ubuntu Mono" w:eastAsia="Times New Roman" w:hAnsi="Ubuntu Mono" w:cs="Courier New"/>
+          <w:color w:val="FFFFFF"/>
+          <w:kern w:val="0"/>
+          <w:sz w:val="24"/>
+          <w:szCs w:val="24"/>
+          <w:lang w:val="en-US" w:eastAsia="ru-RU"/>
+          <w14:ligatures w14:val="none"/>
+        </w:rPr>
+        <w:t xml:space="preserve">, </w:t>
+      </w:r>
+      <w:r>
+        <w:rPr>
+          <w:rFonts w:ascii="Ubuntu Mono" w:eastAsia="Times New Roman" w:hAnsi="Ubuntu Mono" w:cs="Courier New"/>
+          <w:color w:val="FFE083"/>
+          <w:kern w:val="0"/>
+          <w:sz w:val="24"/>
+          <w:szCs w:val="24"/>
+          <w:lang w:val="en-US" w:eastAsia="ru-RU"/>
+          <w14:ligatures w14:val="none"/>
+        </w:rPr>
+        <w:t>"adventure"</w:t>
+      </w:r>
+      <w:r>
+        <w:rPr>
+          <w:rFonts w:ascii="Ubuntu Mono" w:eastAsia="Times New Roman" w:hAnsi="Ubuntu Mono" w:cs="Courier New"/>
+          <w:color w:val="FFFFFF"/>
+          <w:kern w:val="0"/>
+          <w:sz w:val="24"/>
+          <w:szCs w:val="24"/>
+          <w:lang w:val="en-US" w:eastAsia="ru-RU"/>
+          <w14:ligatures w14:val="none"/>
+        </w:rPr>
+        <w:t>]</w:t>
+      </w:r>
+      <w:r>
+        <w:rPr>
+          <w:rFonts w:ascii="Ubuntu Mono" w:eastAsia="Times New Roman" w:hAnsi="Ubuntu Mono" w:cs="Courier New"/>
+          <w:color w:val="939598"/>
+          <w:kern w:val="0"/>
+          <w:sz w:val="24"/>
+          <w:szCs w:val="24"/>
+          <w:lang w:val="en-US" w:eastAsia="ru-RU"/>
+          <w14:ligatures w14:val="none"/>
+        </w:rPr>
+        <w:br/>
+      </w:r>
+      <w:r>
+        <w:rPr>
+          <w:rFonts w:ascii="Ubuntu Mono" w:eastAsia="Times New Roman" w:hAnsi="Ubuntu Mono" w:cs="Courier New"/>
+          <w:color w:val="FFFFFF"/>
+          <w:kern w:val="0"/>
+          <w:sz w:val="24"/>
+          <w:szCs w:val="24"/>
+          <w:lang w:val="en-US" w:eastAsia="ru-RU"/>
+          <w14:ligatures w14:val="none"/>
+        </w:rPr>
+        <w:t>},</w:t>
+      </w:r>
+      <w:r>
+        <w:rPr>
+          <w:rFonts w:ascii="Ubuntu Mono" w:eastAsia="Times New Roman" w:hAnsi="Ubuntu Mono" w:cs="Courier New"/>
+          <w:color w:val="939598"/>
+          <w:kern w:val="0"/>
+          <w:sz w:val="24"/>
+          <w:szCs w:val="24"/>
+          <w:lang w:val="en-US" w:eastAsia="ru-RU"/>
+          <w14:ligatures w14:val="none"/>
+        </w:rPr>
+        <w:br/>
+      </w:r>
+      <w:r>
+        <w:rPr>
+          <w:rFonts w:ascii="Ubuntu Mono" w:eastAsia="Times New Roman" w:hAnsi="Ubuntu Mono" w:cs="Courier New"/>
+          <w:color w:val="FFFFFF"/>
+          <w:kern w:val="0"/>
+          <w:sz w:val="24"/>
+          <w:szCs w:val="24"/>
+          <w:lang w:val="en-US" w:eastAsia="ru-RU"/>
+          <w14:ligatures w14:val="none"/>
+        </w:rPr>
+        <w:t>{</w:t>
+      </w:r>
+      <w:r>
+        <w:rPr>
+          <w:rFonts w:ascii="Ubuntu Mono" w:eastAsia="Times New Roman" w:hAnsi="Ubuntu Mono" w:cs="Courier New"/>
+          <w:color w:val="939598"/>
+          <w:kern w:val="0"/>
+          <w:sz w:val="24"/>
+          <w:szCs w:val="24"/>
+          <w:lang w:val="en-US" w:eastAsia="ru-RU"/>
+          <w14:ligatures w14:val="none"/>
+        </w:rPr>
+        <w:br/>
+      </w:r>
+      <w:r>
+        <w:rPr>
+          <w:rFonts w:ascii="Ubuntu Mono" w:eastAsia="Times New Roman" w:hAnsi="Ubuntu Mono" w:cs="Courier New"/>
+          <w:color w:val="FFFFFF"/>
+          <w:kern w:val="0"/>
+          <w:sz w:val="24"/>
+          <w:szCs w:val="24"/>
+          <w:lang w:val="en-US" w:eastAsia="ru-RU"/>
+          <w14:ligatures w14:val="none"/>
+        </w:rPr>
+        <w:t>  </w:t>
+      </w:r>
+      <w:r>
+        <w:rPr>
+          <w:rFonts w:ascii="Ubuntu Mono" w:eastAsia="Times New Roman" w:hAnsi="Ubuntu Mono" w:cs="Courier New"/>
+          <w:color w:val="83FFF5"/>
+          <w:kern w:val="0"/>
+          <w:sz w:val="24"/>
+          <w:szCs w:val="24"/>
+          <w:lang w:val="en-US" w:eastAsia="ru-RU"/>
+          <w14:ligatures w14:val="none"/>
+        </w:rPr>
+        <w:t>_id</w:t>
+      </w:r>
+      <w:r>
+        <w:rPr>
+          <w:rFonts w:ascii="Ubuntu Mono" w:eastAsia="Times New Roman" w:hAnsi="Ubuntu Mono" w:cs="Courier New"/>
+          <w:color w:val="FFFFFF"/>
+          <w:kern w:val="0"/>
+          <w:sz w:val="24"/>
+          <w:szCs w:val="24"/>
+          <w:lang w:val="en-US" w:eastAsia="ru-RU"/>
+          <w14:ligatures w14:val="none"/>
+        </w:rPr>
+        <w:t xml:space="preserve">: </w:t>
+      </w:r>
+      <w:proofErr w:type="spellStart"/>
+      <w:r>
+        <w:rPr>
+          <w:rFonts w:ascii="Ubuntu Mono" w:eastAsia="Times New Roman" w:hAnsi="Ubuntu Mono" w:cs="Courier New"/>
+          <w:color w:val="FF8973"/>
+          <w:kern w:val="0"/>
+          <w:sz w:val="24"/>
+          <w:szCs w:val="24"/>
+          <w:lang w:val="en-US" w:eastAsia="ru-RU"/>
+          <w14:ligatures w14:val="none"/>
+        </w:rPr>
+        <w:t>ObjectId</w:t>
+      </w:r>
+      <w:proofErr w:type="spellEnd"/>
+      <w:r>
+        <w:rPr>
+          <w:rFonts w:ascii="Ubuntu Mono" w:eastAsia="Times New Roman" w:hAnsi="Ubuntu Mono" w:cs="Courier New"/>
+          <w:color w:val="FFFFFF"/>
+          <w:kern w:val="0"/>
+          <w:sz w:val="24"/>
+          <w:szCs w:val="24"/>
+          <w:lang w:val="en-US" w:eastAsia="ru-RU"/>
+          <w14:ligatures w14:val="none"/>
+        </w:rPr>
+        <w:t>(...),</w:t>
+      </w:r>
+      <w:r>
+        <w:rPr>
+          <w:rFonts w:ascii="Ubuntu Mono" w:eastAsia="Times New Roman" w:hAnsi="Ubuntu Mono" w:cs="Courier New"/>
+          <w:color w:val="939598"/>
+          <w:kern w:val="0"/>
+          <w:sz w:val="24"/>
+          <w:szCs w:val="24"/>
+          <w:lang w:val="en-US" w:eastAsia="ru-RU"/>
+          <w14:ligatures w14:val="none"/>
+        </w:rPr>
+        <w:br/>
+      </w:r>
+      <w:r>
+        <w:rPr>
+          <w:rFonts w:ascii="Ubuntu Mono" w:eastAsia="Times New Roman" w:hAnsi="Ubuntu Mono" w:cs="Courier New"/>
+          <w:color w:val="FFFFFF"/>
+          <w:kern w:val="0"/>
+          <w:sz w:val="24"/>
+          <w:szCs w:val="24"/>
+          <w:lang w:val="en-US" w:eastAsia="ru-RU"/>
+          <w14:ligatures w14:val="none"/>
+        </w:rPr>
+        <w:t>  </w:t>
+      </w:r>
+      <w:r>
+        <w:rPr>
+          <w:rFonts w:ascii="Ubuntu Mono" w:eastAsia="Times New Roman" w:hAnsi="Ubuntu Mono" w:cs="Courier New"/>
+          <w:color w:val="83FFF5"/>
+          <w:kern w:val="0"/>
+          <w:sz w:val="24"/>
+          <w:szCs w:val="24"/>
+          <w:lang w:val="en-US" w:eastAsia="ru-RU"/>
+          <w14:ligatures w14:val="none"/>
+        </w:rPr>
+        <w:t>title</w:t>
+      </w:r>
+      <w:r>
+        <w:rPr>
+          <w:rFonts w:ascii="Ubuntu Mono" w:eastAsia="Times New Roman" w:hAnsi="Ubuntu Mono" w:cs="Courier New"/>
+          <w:color w:val="FFFFFF"/>
+          <w:kern w:val="0"/>
+          <w:sz w:val="24"/>
+          <w:szCs w:val="24"/>
+          <w:lang w:val="en-US" w:eastAsia="ru-RU"/>
+          <w14:ligatures w14:val="none"/>
+        </w:rPr>
+        <w:t xml:space="preserve">: </w:t>
+      </w:r>
+      <w:r>
+        <w:rPr>
+          <w:rFonts w:ascii="Ubuntu Mono" w:eastAsia="Times New Roman" w:hAnsi="Ubuntu Mono" w:cs="Courier New"/>
+          <w:color w:val="FFE083"/>
+          <w:kern w:val="0"/>
+          <w:sz w:val="24"/>
+          <w:szCs w:val="24"/>
+          <w:lang w:val="en-US" w:eastAsia="ru-RU"/>
+          <w14:ligatures w14:val="none"/>
+        </w:rPr>
+        <w:t>"Dune"</w:t>
+      </w:r>
+      <w:r>
+        <w:rPr>
+          <w:rFonts w:ascii="Ubuntu Mono" w:eastAsia="Times New Roman" w:hAnsi="Ubuntu Mono" w:cs="Courier New"/>
+          <w:color w:val="FFFFFF"/>
+          <w:kern w:val="0"/>
+          <w:sz w:val="24"/>
+          <w:szCs w:val="24"/>
+          <w:lang w:val="en-US" w:eastAsia="ru-RU"/>
+          <w14:ligatures w14:val="none"/>
+        </w:rPr>
+        <w:t>,</w:t>
+      </w:r>
+      <w:r>
+        <w:rPr>
+          <w:rFonts w:ascii="Ubuntu Mono" w:eastAsia="Times New Roman" w:hAnsi="Ubuntu Mono" w:cs="Courier New"/>
+          <w:color w:val="939598"/>
+          <w:kern w:val="0"/>
+          <w:sz w:val="24"/>
+          <w:szCs w:val="24"/>
+          <w:lang w:val="en-US" w:eastAsia="ru-RU"/>
+          <w14:ligatures w14:val="none"/>
+        </w:rPr>
+        <w:br/>
+      </w:r>
+      <w:r>
+        <w:rPr>
+          <w:rFonts w:ascii="Ubuntu Mono" w:eastAsia="Times New Roman" w:hAnsi="Ubuntu Mono" w:cs="Courier New"/>
+          <w:color w:val="FFFFFF"/>
+          <w:kern w:val="0"/>
+          <w:sz w:val="24"/>
+          <w:szCs w:val="24"/>
+          <w:lang w:val="en-US" w:eastAsia="ru-RU"/>
+          <w14:ligatures w14:val="none"/>
+        </w:rPr>
+        <w:lastRenderedPageBreak/>
+        <w:t>  </w:t>
+      </w:r>
+      <w:r>
+        <w:rPr>
+          <w:rFonts w:ascii="Ubuntu Mono" w:eastAsia="Times New Roman" w:hAnsi="Ubuntu Mono" w:cs="Courier New"/>
+          <w:color w:val="83FFF5"/>
+          <w:kern w:val="0"/>
+          <w:sz w:val="24"/>
+          <w:szCs w:val="24"/>
+          <w:lang w:val="en-US" w:eastAsia="ru-RU"/>
+          <w14:ligatures w14:val="none"/>
+        </w:rPr>
+        <w:t>author</w:t>
+      </w:r>
+      <w:r>
+        <w:rPr>
+          <w:rFonts w:ascii="Ubuntu Mono" w:eastAsia="Times New Roman" w:hAnsi="Ubuntu Mono" w:cs="Courier New"/>
+          <w:color w:val="FFFFFF"/>
+          <w:kern w:val="0"/>
+          <w:sz w:val="24"/>
+          <w:szCs w:val="24"/>
+          <w:lang w:val="en-US" w:eastAsia="ru-RU"/>
+          <w14:ligatures w14:val="none"/>
+        </w:rPr>
+        <w:t xml:space="preserve">: </w:t>
+      </w:r>
+      <w:r>
+        <w:rPr>
+          <w:rFonts w:ascii="Ubuntu Mono" w:eastAsia="Times New Roman" w:hAnsi="Ubuntu Mono" w:cs="Courier New"/>
+          <w:color w:val="FFE083"/>
+          <w:kern w:val="0"/>
+          <w:sz w:val="24"/>
+          <w:szCs w:val="24"/>
+          <w:lang w:val="en-US" w:eastAsia="ru-RU"/>
+          <w14:ligatures w14:val="none"/>
+        </w:rPr>
+        <w:t>"Frank Herbert"</w:t>
+      </w:r>
+      <w:r>
+        <w:rPr>
+          <w:rFonts w:ascii="Ubuntu Mono" w:eastAsia="Times New Roman" w:hAnsi="Ubuntu Mono" w:cs="Courier New"/>
+          <w:color w:val="FFFFFF"/>
+          <w:kern w:val="0"/>
+          <w:sz w:val="24"/>
+          <w:szCs w:val="24"/>
+          <w:lang w:val="en-US" w:eastAsia="ru-RU"/>
+          <w14:ligatures w14:val="none"/>
+        </w:rPr>
+        <w:t>,</w:t>
+      </w:r>
+      <w:r>
+        <w:rPr>
+          <w:rFonts w:ascii="Ubuntu Mono" w:eastAsia="Times New Roman" w:hAnsi="Ubuntu Mono" w:cs="Courier New"/>
+          <w:color w:val="939598"/>
+          <w:kern w:val="0"/>
+          <w:sz w:val="24"/>
+          <w:szCs w:val="24"/>
+          <w:lang w:val="en-US" w:eastAsia="ru-RU"/>
+          <w14:ligatures w14:val="none"/>
+        </w:rPr>
+        <w:br/>
+      </w:r>
+      <w:r>
+        <w:rPr>
+          <w:rFonts w:ascii="Ubuntu Mono" w:eastAsia="Times New Roman" w:hAnsi="Ubuntu Mono" w:cs="Courier New"/>
+          <w:color w:val="FFFFFF"/>
+          <w:kern w:val="0"/>
+          <w:sz w:val="24"/>
+          <w:szCs w:val="24"/>
+          <w:lang w:val="en-US" w:eastAsia="ru-RU"/>
+          <w14:ligatures w14:val="none"/>
+        </w:rPr>
+        <w:t>  </w:t>
+      </w:r>
+      <w:proofErr w:type="spellStart"/>
+      <w:r>
+        <w:rPr>
+          <w:rFonts w:ascii="Ubuntu Mono" w:eastAsia="Times New Roman" w:hAnsi="Ubuntu Mono" w:cs="Courier New"/>
+          <w:color w:val="83FFF5"/>
+          <w:kern w:val="0"/>
+          <w:sz w:val="24"/>
+          <w:szCs w:val="24"/>
+          <w:lang w:val="en-US" w:eastAsia="ru-RU"/>
+          <w14:ligatures w14:val="none"/>
+        </w:rPr>
+        <w:t>year_published</w:t>
+      </w:r>
+      <w:proofErr w:type="spellEnd"/>
+      <w:r>
+        <w:rPr>
+          <w:rFonts w:ascii="Ubuntu Mono" w:eastAsia="Times New Roman" w:hAnsi="Ubuntu Mono" w:cs="Courier New"/>
+          <w:color w:val="FFFFFF"/>
+          <w:kern w:val="0"/>
+          <w:sz w:val="24"/>
+          <w:szCs w:val="24"/>
+          <w:lang w:val="en-US" w:eastAsia="ru-RU"/>
+          <w14:ligatures w14:val="none"/>
+        </w:rPr>
+        <w:t xml:space="preserve">: </w:t>
+      </w:r>
+      <w:r>
+        <w:rPr>
+          <w:rFonts w:ascii="Ubuntu Mono" w:eastAsia="Times New Roman" w:hAnsi="Ubuntu Mono" w:cs="Courier New"/>
+          <w:color w:val="FF8973"/>
+          <w:kern w:val="0"/>
+          <w:sz w:val="24"/>
+          <w:szCs w:val="24"/>
+          <w:lang w:val="en-US" w:eastAsia="ru-RU"/>
+          <w14:ligatures w14:val="none"/>
+        </w:rPr>
+        <w:t>1965</w:t>
+      </w:r>
+      <w:r>
+        <w:rPr>
+          <w:rFonts w:ascii="Ubuntu Mono" w:eastAsia="Times New Roman" w:hAnsi="Ubuntu Mono" w:cs="Courier New"/>
+          <w:color w:val="FFFFFF"/>
+          <w:kern w:val="0"/>
+          <w:sz w:val="24"/>
+          <w:szCs w:val="24"/>
+          <w:lang w:val="en-US" w:eastAsia="ru-RU"/>
+          <w14:ligatures w14:val="none"/>
+        </w:rPr>
+        <w:t>,</w:t>
+      </w:r>
+      <w:r>
+        <w:rPr>
+          <w:rFonts w:ascii="Ubuntu Mono" w:eastAsia="Times New Roman" w:hAnsi="Ubuntu Mono" w:cs="Courier New"/>
+          <w:color w:val="939598"/>
+          <w:kern w:val="0"/>
+          <w:sz w:val="24"/>
+          <w:szCs w:val="24"/>
+          <w:lang w:val="en-US" w:eastAsia="ru-RU"/>
+          <w14:ligatures w14:val="none"/>
+        </w:rPr>
+        <w:br/>
+      </w:r>
+      <w:r>
+        <w:rPr>
+          <w:rFonts w:ascii="Ubuntu Mono" w:eastAsia="Times New Roman" w:hAnsi="Ubuntu Mono" w:cs="Courier New"/>
+          <w:color w:val="FFFFFF"/>
+          <w:kern w:val="0"/>
+          <w:sz w:val="24"/>
+          <w:szCs w:val="24"/>
+          <w:lang w:val="en-US" w:eastAsia="ru-RU"/>
+          <w14:ligatures w14:val="none"/>
+        </w:rPr>
+        <w:t>  </w:t>
+      </w:r>
+      <w:r>
+        <w:rPr>
+          <w:rFonts w:ascii="Ubuntu Mono" w:eastAsia="Times New Roman" w:hAnsi="Ubuntu Mono" w:cs="Courier New"/>
+          <w:color w:val="83FFF5"/>
+          <w:kern w:val="0"/>
+          <w:sz w:val="24"/>
+          <w:szCs w:val="24"/>
+          <w:lang w:val="en-US" w:eastAsia="ru-RU"/>
+          <w14:ligatures w14:val="none"/>
+        </w:rPr>
+        <w:t>genres</w:t>
+      </w:r>
+      <w:r>
+        <w:rPr>
+          <w:rFonts w:ascii="Ubuntu Mono" w:eastAsia="Times New Roman" w:hAnsi="Ubuntu Mono" w:cs="Courier New"/>
+          <w:color w:val="FFFFFF"/>
+          <w:kern w:val="0"/>
+          <w:sz w:val="24"/>
+          <w:szCs w:val="24"/>
+          <w:lang w:val="en-US" w:eastAsia="ru-RU"/>
+          <w14:ligatures w14:val="none"/>
+        </w:rPr>
+        <w:t>: [</w:t>
+      </w:r>
+      <w:r>
+        <w:rPr>
+          <w:rFonts w:ascii="Ubuntu Mono" w:eastAsia="Times New Roman" w:hAnsi="Ubuntu Mono" w:cs="Courier New"/>
+          <w:color w:val="FFE083"/>
+          <w:kern w:val="0"/>
+          <w:sz w:val="24"/>
+          <w:szCs w:val="24"/>
+          <w:lang w:val="en-US" w:eastAsia="ru-RU"/>
+          <w14:ligatures w14:val="none"/>
+        </w:rPr>
+        <w:t>"science fiction"</w:t>
+      </w:r>
+      <w:r>
+        <w:rPr>
+          <w:rFonts w:ascii="Ubuntu Mono" w:eastAsia="Times New Roman" w:hAnsi="Ubuntu Mono" w:cs="Courier New"/>
+          <w:color w:val="FFFFFF"/>
+          <w:kern w:val="0"/>
+          <w:sz w:val="24"/>
+          <w:szCs w:val="24"/>
+          <w:lang w:val="en-US" w:eastAsia="ru-RU"/>
+          <w14:ligatures w14:val="none"/>
+        </w:rPr>
+        <w:t xml:space="preserve">, </w:t>
+      </w:r>
+      <w:r>
+        <w:rPr>
+          <w:rFonts w:ascii="Ubuntu Mono" w:eastAsia="Times New Roman" w:hAnsi="Ubuntu Mono" w:cs="Courier New"/>
+          <w:color w:val="FFE083"/>
+          <w:kern w:val="0"/>
+          <w:sz w:val="24"/>
+          <w:szCs w:val="24"/>
+          <w:lang w:val="en-US" w:eastAsia="ru-RU"/>
+          <w14:ligatures w14:val="none"/>
+        </w:rPr>
+        <w:t>"fantasy"</w:t>
+      </w:r>
+      <w:r>
+        <w:rPr>
+          <w:rFonts w:ascii="Ubuntu Mono" w:eastAsia="Times New Roman" w:hAnsi="Ubuntu Mono" w:cs="Courier New"/>
+          <w:color w:val="FFFFFF"/>
+          <w:kern w:val="0"/>
+          <w:sz w:val="24"/>
+          <w:szCs w:val="24"/>
+          <w:lang w:val="en-US" w:eastAsia="ru-RU"/>
+          <w14:ligatures w14:val="none"/>
+        </w:rPr>
+        <w:t xml:space="preserve">, </w:t>
+      </w:r>
+      <w:r>
+        <w:rPr>
+          <w:rFonts w:ascii="Ubuntu Mono" w:eastAsia="Times New Roman" w:hAnsi="Ubuntu Mono" w:cs="Courier New"/>
+          <w:color w:val="FFE083"/>
+          <w:kern w:val="0"/>
+          <w:sz w:val="24"/>
+          <w:szCs w:val="24"/>
+          <w:lang w:val="en-US" w:eastAsia="ru-RU"/>
+          <w14:ligatures w14:val="none"/>
+        </w:rPr>
+        <w:t>"adventure"</w:t>
+      </w:r>
+      <w:r>
+        <w:rPr>
+          <w:rFonts w:ascii="Ubuntu Mono" w:eastAsia="Times New Roman" w:hAnsi="Ubuntu Mono" w:cs="Courier New"/>
+          <w:color w:val="FFFFFF"/>
+          <w:kern w:val="0"/>
+          <w:sz w:val="24"/>
+          <w:szCs w:val="24"/>
+          <w:lang w:val="en-US" w:eastAsia="ru-RU"/>
+          <w14:ligatures w14:val="none"/>
+        </w:rPr>
+        <w:t>]</w:t>
+      </w:r>
+      <w:r>
+        <w:rPr>
+          <w:rFonts w:ascii="Ubuntu Mono" w:eastAsia="Times New Roman" w:hAnsi="Ubuntu Mono" w:cs="Courier New"/>
+          <w:color w:val="939598"/>
+          <w:kern w:val="0"/>
+          <w:sz w:val="24"/>
+          <w:szCs w:val="24"/>
+          <w:lang w:val="en-US" w:eastAsia="ru-RU"/>
+          <w14:ligatures w14:val="none"/>
+        </w:rPr>
+        <w:br/>
+      </w:r>
+      <w:r>
+        <w:rPr>
+          <w:rFonts w:ascii="Ubuntu Mono" w:eastAsia="Times New Roman" w:hAnsi="Ubuntu Mono" w:cs="Courier New"/>
+          <w:color w:val="FFFFFF"/>
+          <w:kern w:val="0"/>
+          <w:sz w:val="24"/>
+          <w:szCs w:val="24"/>
+          <w:lang w:val="en-US" w:eastAsia="ru-RU"/>
+          <w14:ligatures w14:val="none"/>
+        </w:rPr>
+        <w:t>},</w:t>
+      </w:r>
+      <w:r>
+        <w:rPr>
+          <w:rFonts w:ascii="Ubuntu Mono" w:eastAsia="Times New Roman" w:hAnsi="Ubuntu Mono" w:cs="Courier New"/>
+          <w:color w:val="939598"/>
+          <w:kern w:val="0"/>
+          <w:sz w:val="24"/>
+          <w:szCs w:val="24"/>
+          <w:lang w:val="en-US" w:eastAsia="ru-RU"/>
+          <w14:ligatures w14:val="none"/>
+        </w:rPr>
+        <w:br/>
+      </w:r>
+      <w:r>
+        <w:rPr>
+          <w:rFonts w:ascii="Ubuntu Mono" w:eastAsia="Times New Roman" w:hAnsi="Ubuntu Mono" w:cs="Courier New"/>
+          <w:color w:val="EA6C8B"/>
+          <w:kern w:val="0"/>
+          <w:sz w:val="24"/>
+          <w:szCs w:val="24"/>
+          <w:lang w:val="en-US" w:eastAsia="ru-RU"/>
+          <w14:ligatures w14:val="none"/>
+        </w:rPr>
+        <w:t>…</w:t>
+      </w:r>
+    </w:p>
+    <w:p>
+      <w:pPr>
+        <w:spacing w:after="100" w:afterAutospacing="1" w:line="240" w:lineRule="auto"/>
+        <w:rPr>
+          <w:rFonts w:ascii="Times New Roman" w:eastAsia="Times New Roman" w:hAnsi="Times New Roman" w:cs="Times New Roman"/>
+          <w:kern w:val="0"/>
+          <w:sz w:val="24"/>
+          <w:szCs w:val="24"/>
+          <w:lang w:val="en-US" w:eastAsia="ru-RU"/>
+          <w14:ligatures w14:val="none"/>
+        </w:rPr>
+      </w:pPr>
+      <w:r>
+        <w:rPr>
+          <w:rFonts w:ascii="Times New Roman" w:eastAsia="Times New Roman" w:hAnsi="Times New Roman" w:cs="Times New Roman"/>
+          <w:kern w:val="0"/>
+          <w:sz w:val="24"/>
+          <w:szCs w:val="24"/>
+          <w:lang w:val="en-US" w:eastAsia="ru-RU"/>
+          <w14:ligatures w14:val="none"/>
+        </w:rPr>
+        <w:t>Notice that using the </w:t>
+      </w:r>
+      <w:r>
+        <w:rPr>
+          <w:rFonts w:ascii="Ubuntu Mono" w:eastAsia="Times New Roman" w:hAnsi="Ubuntu Mono" w:cs="Courier New"/>
+          <w:color w:val="15141F"/>
+          <w:kern w:val="0"/>
+          <w:sz w:val="19"/>
+          <w:szCs w:val="19"/>
+          <w:shd w:val="clear" w:color="auto" w:fill="EAE9ED"/>
+          <w:lang w:val="en-US" w:eastAsia="ru-RU"/>
+          <w14:ligatures w14:val="none"/>
+        </w:rPr>
+        <w:t>$all</w:t>
+      </w:r>
+      <w:r>
+        <w:rPr>
+          <w:rFonts w:ascii="Times New Roman" w:eastAsia="Times New Roman" w:hAnsi="Times New Roman" w:cs="Times New Roman"/>
+          <w:kern w:val="0"/>
+          <w:sz w:val="24"/>
+          <w:szCs w:val="24"/>
+          <w:lang w:val="en-US" w:eastAsia="ru-RU"/>
+          <w14:ligatures w14:val="none"/>
+        </w:rPr>
+        <w:t> operator will match documents where the given array field contains all the specified elements in </w:t>
+      </w:r>
+      <w:r>
+        <w:rPr>
+          <w:rFonts w:ascii="Times New Roman" w:eastAsia="Times New Roman" w:hAnsi="Times New Roman" w:cs="Times New Roman"/>
+          <w:i/>
+          <w:iCs/>
+          <w:kern w:val="0"/>
+          <w:sz w:val="24"/>
+          <w:szCs w:val="24"/>
+          <w:lang w:val="en-US" w:eastAsia="ru-RU"/>
+          <w14:ligatures w14:val="none"/>
+        </w:rPr>
+        <w:t>any</w:t>
+      </w:r>
+      <w:r>
+        <w:rPr>
+          <w:rFonts w:ascii="Times New Roman" w:eastAsia="Times New Roman" w:hAnsi="Times New Roman" w:cs="Times New Roman"/>
+          <w:kern w:val="0"/>
+          <w:sz w:val="24"/>
+          <w:szCs w:val="24"/>
+          <w:lang w:val="en-US" w:eastAsia="ru-RU"/>
+          <w14:ligatures w14:val="none"/>
+        </w:rPr>
+        <w:t> order, not necessarily the order provided in the query. Furthermore, our search returns documents where the </w:t>
+      </w:r>
+      <w:r>
+        <w:rPr>
+          <w:rFonts w:ascii="Ubuntu Mono" w:eastAsia="Times New Roman" w:hAnsi="Ubuntu Mono" w:cs="Courier New"/>
+          <w:color w:val="15141F"/>
+          <w:kern w:val="0"/>
+          <w:sz w:val="19"/>
+          <w:szCs w:val="19"/>
+          <w:shd w:val="clear" w:color="auto" w:fill="EAE9ED"/>
+          <w:lang w:val="en-US" w:eastAsia="ru-RU"/>
+          <w14:ligatures w14:val="none"/>
+        </w:rPr>
+        <w:t>genres</w:t>
+      </w:r>
+      <w:r>
+        <w:rPr>
+          <w:rFonts w:ascii="Times New Roman" w:eastAsia="Times New Roman" w:hAnsi="Times New Roman" w:cs="Times New Roman"/>
+          <w:kern w:val="0"/>
+          <w:sz w:val="24"/>
+          <w:szCs w:val="24"/>
+          <w:lang w:val="en-US" w:eastAsia="ru-RU"/>
+          <w14:ligatures w14:val="none"/>
+        </w:rPr>
+        <w:t> array includes other elements, in addition to the ones specified in our query.</w:t>
+      </w:r>
+    </w:p>
+    <w:p>
+      <w:pPr>
+        <w:spacing w:after="0" w:line="240" w:lineRule="auto"/>
+        <w:rPr>
+          <w:rFonts w:ascii="Times New Roman" w:eastAsia="Times New Roman" w:hAnsi="Times New Roman" w:cs="Times New Roman"/>
+          <w:kern w:val="0"/>
+          <w:sz w:val="24"/>
+          <w:szCs w:val="24"/>
+          <w:lang w:val="en-US" w:eastAsia="ru-RU"/>
+          <w14:ligatures w14:val="none"/>
+        </w:rPr>
+      </w:pPr>
+      <w:r>
+        <w:rPr>
+          <w:rFonts w:ascii="Times New Roman" w:eastAsia="Times New Roman" w:hAnsi="Times New Roman" w:cs="Times New Roman"/>
+          <w:kern w:val="0"/>
+          <w:sz w:val="24"/>
+          <w:szCs w:val="24"/>
+          <w:lang w:val="en-US" w:eastAsia="ru-RU"/>
+          <w14:ligatures w14:val="none"/>
+        </w:rPr>
+        <w:t>Let’s practice writing queries with the </w:t>
+      </w:r>
+      <w:r>
+        <w:rPr>
+          <w:rFonts w:ascii="Ubuntu Mono" w:eastAsia="Times New Roman" w:hAnsi="Ubuntu Mono" w:cs="Courier New"/>
+          <w:color w:val="15141F"/>
+          <w:kern w:val="0"/>
+          <w:sz w:val="19"/>
+          <w:szCs w:val="19"/>
+          <w:shd w:val="clear" w:color="auto" w:fill="EAE9ED"/>
+          <w:lang w:val="en-US" w:eastAsia="ru-RU"/>
+          <w14:ligatures w14:val="none"/>
+        </w:rPr>
+        <w:t>$all</w:t>
+      </w:r>
+      <w:r>
+        <w:rPr>
+          <w:rFonts w:ascii="Times New Roman" w:eastAsia="Times New Roman" w:hAnsi="Times New Roman" w:cs="Times New Roman"/>
+          <w:kern w:val="0"/>
+          <w:sz w:val="24"/>
+          <w:szCs w:val="24"/>
+          <w:lang w:val="en-US" w:eastAsia="ru-RU"/>
+          <w14:ligatures w14:val="none"/>
+        </w:rPr>
+        <w:t> operator!</w:t>
+      </w:r>
+    </w:p>
+    <w:p>
+      <w:pPr>
+        <w:spacing w:before="100" w:beforeAutospacing="1" w:after="100" w:afterAutospacing="1" w:line="240" w:lineRule="auto"/>
+        <w:outlineLvl w:val="2"/>
+        <w:rPr>
+          <w:rFonts w:ascii="Times New Roman" w:eastAsia="Times New Roman" w:hAnsi="Times New Roman" w:cs="Times New Roman"/>
           <w:b/>
           <w:bCs/>
+          <w:kern w:val="0"/>
+          <w:sz w:val="27"/>
+          <w:szCs w:val="27"/>
+          <w:lang w:val="en-US" w:eastAsia="ru-RU"/>
+          <w14:ligatures w14:val="none"/>
+        </w:rPr>
+      </w:pPr>
+      <w:r>
+        <w:rPr>
+          <w:rFonts w:ascii="Times New Roman" w:eastAsia="Times New Roman" w:hAnsi="Times New Roman" w:cs="Times New Roman"/>
+          <w:b/>
+          <w:bCs/>
+          <w:kern w:val="0"/>
+          <w:sz w:val="27"/>
+          <w:szCs w:val="27"/>
+          <w:lang w:val="en-US" w:eastAsia="ru-RU"/>
+          <w14:ligatures w14:val="none"/>
+        </w:rPr>
+        <w:t>Instructions</w:t>
+      </w:r>
+    </w:p>
+    <w:p>
+      <w:pPr>
+        <w:spacing w:after="0" w:line="240" w:lineRule="auto"/>
+        <w:rPr>
+          <w:rFonts w:ascii="Times New Roman" w:eastAsia="Times New Roman" w:hAnsi="Times New Roman" w:cs="Times New Roman"/>
+          <w:kern w:val="0"/>
+          <w:sz w:val="24"/>
+          <w:szCs w:val="24"/>
+          <w:lang w:val="en-US" w:eastAsia="ru-RU"/>
+          <w14:ligatures w14:val="none"/>
+        </w:rPr>
+      </w:pPr>
+      <w:r>
+        <w:rPr>
+          <w:rFonts w:ascii="Times New Roman" w:eastAsia="Times New Roman" w:hAnsi="Times New Roman" w:cs="Times New Roman"/>
+          <w:b/>
+          <w:bCs/>
+          <w:kern w:val="0"/>
+          <w:sz w:val="24"/>
+          <w:szCs w:val="24"/>
+          <w:lang w:val="en-US" w:eastAsia="ru-RU"/>
+          <w14:ligatures w14:val="none"/>
+        </w:rPr>
+        <w:t>1.</w:t>
+      </w:r>
+    </w:p>
+    <w:p>
+      <w:pPr>
+        <w:spacing w:after="0" w:line="240" w:lineRule="auto"/>
+        <w:rPr>
+          <w:rFonts w:ascii="Times New Roman" w:eastAsia="Times New Roman" w:hAnsi="Times New Roman" w:cs="Times New Roman"/>
+          <w:kern w:val="0"/>
+          <w:sz w:val="24"/>
+          <w:szCs w:val="24"/>
+          <w:lang w:val="en-US" w:eastAsia="ru-RU"/>
+          <w14:ligatures w14:val="none"/>
+        </w:rPr>
+      </w:pPr>
+      <w:r>
+        <w:rPr>
+          <w:rFonts w:ascii="Times New Roman" w:eastAsia="Times New Roman" w:hAnsi="Times New Roman" w:cs="Times New Roman"/>
+          <w:kern w:val="0"/>
+          <w:sz w:val="24"/>
+          <w:szCs w:val="24"/>
+          <w:lang w:val="en-US" w:eastAsia="ru-RU"/>
+          <w14:ligatures w14:val="none"/>
+        </w:rPr>
+        <w:t>Connect to the </w:t>
+      </w:r>
+      <w:r>
+        <w:rPr>
+          <w:rFonts w:ascii="Ubuntu Mono" w:eastAsia="Times New Roman" w:hAnsi="Ubuntu Mono" w:cs="Courier New"/>
+          <w:color w:val="15141F"/>
+          <w:kern w:val="0"/>
+          <w:sz w:val="19"/>
+          <w:szCs w:val="19"/>
+          <w:shd w:val="clear" w:color="auto" w:fill="EAE9ED"/>
+          <w:lang w:val="en-US" w:eastAsia="ru-RU"/>
+          <w14:ligatures w14:val="none"/>
+        </w:rPr>
+        <w:t>restaurants</w:t>
+      </w:r>
+      <w:r>
+        <w:rPr>
+          <w:rFonts w:ascii="Times New Roman" w:eastAsia="Times New Roman" w:hAnsi="Times New Roman" w:cs="Times New Roman"/>
+          <w:kern w:val="0"/>
+          <w:sz w:val="24"/>
+          <w:szCs w:val="24"/>
+          <w:lang w:val="en-US" w:eastAsia="ru-RU"/>
+          <w14:ligatures w14:val="none"/>
+        </w:rPr>
+        <w:t> database. Then, search the </w:t>
+      </w:r>
+      <w:proofErr w:type="spellStart"/>
+      <w:r>
+        <w:rPr>
+          <w:rFonts w:ascii="Ubuntu Mono" w:eastAsia="Times New Roman" w:hAnsi="Ubuntu Mono" w:cs="Courier New"/>
+          <w:color w:val="15141F"/>
+          <w:kern w:val="0"/>
+          <w:sz w:val="19"/>
+          <w:szCs w:val="19"/>
+          <w:shd w:val="clear" w:color="auto" w:fill="EAE9ED"/>
+          <w:lang w:val="en-US" w:eastAsia="ru-RU"/>
+          <w14:ligatures w14:val="none"/>
+        </w:rPr>
+        <w:t>listingsAndReviews</w:t>
+      </w:r>
+      <w:proofErr w:type="spellEnd"/>
+      <w:r>
+        <w:rPr>
+          <w:rFonts w:ascii="Times New Roman" w:eastAsia="Times New Roman" w:hAnsi="Times New Roman" w:cs="Times New Roman"/>
+          <w:kern w:val="0"/>
+          <w:sz w:val="24"/>
+          <w:szCs w:val="24"/>
+          <w:lang w:val="en-US" w:eastAsia="ru-RU"/>
+          <w14:ligatures w14:val="none"/>
+        </w:rPr>
+        <w:t> collection for any restaurants where the </w:t>
+      </w:r>
+      <w:proofErr w:type="spellStart"/>
+      <w:r>
+        <w:rPr>
+          <w:rFonts w:ascii="Ubuntu Mono" w:eastAsia="Times New Roman" w:hAnsi="Ubuntu Mono" w:cs="Courier New"/>
+          <w:color w:val="15141F"/>
+          <w:kern w:val="0"/>
+          <w:sz w:val="19"/>
+          <w:szCs w:val="19"/>
+          <w:shd w:val="clear" w:color="auto" w:fill="EAE9ED"/>
+          <w:lang w:val="en-US" w:eastAsia="ru-RU"/>
+          <w14:ligatures w14:val="none"/>
+        </w:rPr>
+        <w:t>michelin_stars</w:t>
+      </w:r>
+      <w:proofErr w:type="spellEnd"/>
+      <w:r>
+        <w:rPr>
+          <w:rFonts w:ascii="Times New Roman" w:eastAsia="Times New Roman" w:hAnsi="Times New Roman" w:cs="Times New Roman"/>
+          <w:kern w:val="0"/>
+          <w:sz w:val="24"/>
+          <w:szCs w:val="24"/>
+          <w:lang w:val="en-US" w:eastAsia="ru-RU"/>
+          <w14:ligatures w14:val="none"/>
+        </w:rPr>
+        <w:t> field has at least two award years: 2018 and 2019.</w:t>
+      </w:r>
+    </w:p>
+    <w:p>
+      <w:pPr>
+        <w:shd w:val="clear" w:color="auto" w:fill="37C3BE"/>
+        <w:spacing w:after="0" w:line="240" w:lineRule="auto"/>
+        <w:rPr>
+          <w:rFonts w:ascii="Times New Roman" w:eastAsia="Times New Roman" w:hAnsi="Times New Roman" w:cs="Times New Roman"/>
+          <w:color w:val="FFFFFF"/>
+          <w:kern w:val="0"/>
+          <w:sz w:val="2"/>
+          <w:szCs w:val="2"/>
+          <w:lang w:val="en-US" w:eastAsia="ru-RU"/>
+          <w14:ligatures w14:val="none"/>
+        </w:rPr>
+      </w:pPr>
+      <w:r>
+        <w:rPr>
+          <w:rFonts w:ascii="Times New Roman" w:eastAsia="Times New Roman" w:hAnsi="Times New Roman" w:cs="Times New Roman"/>
+          <w:color w:val="FFFFFF"/>
+          <w:kern w:val="0"/>
+          <w:sz w:val="2"/>
+          <w:szCs w:val="2"/>
+          <w:lang w:val="en-US" w:eastAsia="ru-RU"/>
+          <w14:ligatures w14:val="none"/>
+        </w:rPr>
+        <w:t>Checkpoint 2 Passed</w:t>
+      </w:r>
+    </w:p>
+    <w:p>
+      <w:pPr>
+        <w:spacing w:after="0" w:line="240" w:lineRule="auto"/>
+        <w:rPr>
+          <w:rFonts w:ascii="Times New Roman" w:eastAsia="Times New Roman" w:hAnsi="Times New Roman" w:cs="Times New Roman"/>
+          <w:kern w:val="0"/>
+          <w:sz w:val="24"/>
+          <w:szCs w:val="24"/>
+          <w:lang w:val="en-US" w:eastAsia="ru-RU"/>
+          <w14:ligatures w14:val="none"/>
+        </w:rPr>
+      </w:pPr>
+      <w:r>
+        <w:rPr>
+          <w:rFonts w:ascii="Times New Roman" w:eastAsia="Times New Roman" w:hAnsi="Times New Roman" w:cs="Times New Roman"/>
+          <w:kern w:val="0"/>
+          <w:sz w:val="24"/>
+          <w:szCs w:val="24"/>
+          <w:lang w:val="en-US" w:eastAsia="ru-RU"/>
+          <w14:ligatures w14:val="none"/>
+        </w:rPr>
+        <w:t>Hint</w:t>
+      </w:r>
+    </w:p>
+    <w:p>
+      <w:pPr>
+        <w:spacing w:after="100" w:afterAutospacing="1" w:line="240" w:lineRule="auto"/>
+        <w:rPr>
+          <w:rFonts w:ascii="Segoe UI" w:eastAsia="Times New Roman" w:hAnsi="Segoe UI" w:cs="Segoe UI"/>
+          <w:color w:val="10162F"/>
+          <w:kern w:val="0"/>
+          <w:sz w:val="26"/>
+          <w:szCs w:val="26"/>
+          <w:lang w:val="en-US" w:eastAsia="ru-RU"/>
+          <w14:ligatures w14:val="none"/>
+        </w:rPr>
+      </w:pPr>
+      <w:r>
+        <w:rPr>
+          <w:rFonts w:ascii="Segoe UI" w:eastAsia="Times New Roman" w:hAnsi="Segoe UI" w:cs="Segoe UI"/>
+          <w:color w:val="10162F"/>
+          <w:kern w:val="0"/>
+          <w:sz w:val="26"/>
+          <w:szCs w:val="26"/>
+          <w:lang w:val="en-US" w:eastAsia="ru-RU"/>
+          <w14:ligatures w14:val="none"/>
+        </w:rPr>
+        <w:t>Be sure to run the command </w:t>
+      </w:r>
+      <w:r>
+        <w:rPr>
+          <w:rFonts w:ascii="Ubuntu Mono" w:eastAsia="Times New Roman" w:hAnsi="Ubuntu Mono" w:cs="Courier New"/>
+          <w:color w:val="15141F"/>
+          <w:kern w:val="0"/>
+          <w:sz w:val="21"/>
+          <w:szCs w:val="21"/>
+          <w:shd w:val="clear" w:color="auto" w:fill="EAE9ED"/>
+          <w:lang w:val="en-US" w:eastAsia="ru-RU"/>
+          <w14:ligatures w14:val="none"/>
+        </w:rPr>
+        <w:t>use restaurants</w:t>
+      </w:r>
+      <w:r>
+        <w:rPr>
+          <w:rFonts w:ascii="Segoe UI" w:eastAsia="Times New Roman" w:hAnsi="Segoe UI" w:cs="Segoe UI"/>
+          <w:color w:val="10162F"/>
+          <w:kern w:val="0"/>
+          <w:sz w:val="26"/>
+          <w:szCs w:val="26"/>
+          <w:lang w:val="en-US" w:eastAsia="ru-RU"/>
+          <w14:ligatures w14:val="none"/>
+        </w:rPr>
+        <w:t> to connect to the </w:t>
+      </w:r>
+      <w:r>
+        <w:rPr>
+          <w:rFonts w:ascii="Ubuntu Mono" w:eastAsia="Times New Roman" w:hAnsi="Ubuntu Mono" w:cs="Courier New"/>
+          <w:color w:val="15141F"/>
+          <w:kern w:val="0"/>
+          <w:sz w:val="21"/>
+          <w:szCs w:val="21"/>
+          <w:shd w:val="clear" w:color="auto" w:fill="EAE9ED"/>
+          <w:lang w:val="en-US" w:eastAsia="ru-RU"/>
+          <w14:ligatures w14:val="none"/>
+        </w:rPr>
+        <w:t>restaurants</w:t>
+      </w:r>
+      <w:r>
+        <w:rPr>
+          <w:rFonts w:ascii="Segoe UI" w:eastAsia="Times New Roman" w:hAnsi="Segoe UI" w:cs="Segoe UI"/>
+          <w:color w:val="10162F"/>
+          <w:kern w:val="0"/>
+          <w:sz w:val="26"/>
+          <w:szCs w:val="26"/>
+          <w:lang w:val="en-US" w:eastAsia="ru-RU"/>
+          <w14:ligatures w14:val="none"/>
+        </w:rPr>
+        <w:t> collection first. To match multiple array elements in a query, you can use the following syntax:</w:t>
+      </w:r>
+    </w:p>
+    <w:p>
+      <w:pPr>
+        <w:jc w:val="both"/>
+        <w:rPr>
+          <w:rStyle w:val="mtk1"/>
+          <w:rFonts w:ascii="Ubuntu Mono" w:hAnsi="Ubuntu Mono"/>
+          <w:color w:val="FFFFFF"/>
+          <w:sz w:val="21"/>
+          <w:szCs w:val="21"/>
+          <w:shd w:val="clear" w:color="auto" w:fill="211E2F"/>
+        </w:rPr>
+      </w:pPr>
+      <w:r>
+        <w:rPr>
+          <w:rFonts w:ascii="Times New Roman" w:eastAsia="Times New Roman" w:hAnsi="Times New Roman" w:cs="Times New Roman"/>
+          <w:color w:val="10162F"/>
+          <w:kern w:val="0"/>
+          <w:sz w:val="26"/>
+          <w:szCs w:val="26"/>
+          <w:lang w:val="en-US" w:eastAsia="ru-RU"/>
+          <w14:ligatures w14:val="none"/>
+        </w:rPr>
+        <w:br/>
+      </w:r>
+      <w:r>
+        <w:rPr>
+          <w:rStyle w:val="mtk1"/>
+          <w:rFonts w:ascii="Ubuntu Mono" w:hAnsi="Ubuntu Mono"/>
+          <w:color w:val="FFFFFF"/>
+          <w:sz w:val="21"/>
+          <w:szCs w:val="21"/>
+          <w:shd w:val="clear" w:color="auto" w:fill="211E2F"/>
           <w:lang w:val="en-US"/>
         </w:rPr>
-        <w:t>_____________________________________________________________________________________</w:t>
-      </w:r>
+        <w:t>db.&lt;collection</w:t>
+      </w:r>
+      <w:proofErr w:type="gramStart"/>
+      <w:r>
+        <w:rPr>
+          <w:rStyle w:val="mtk1"/>
+          <w:rFonts w:ascii="Ubuntu Mono" w:hAnsi="Ubuntu Mono"/>
+          <w:color w:val="FFFFFF"/>
+          <w:sz w:val="21"/>
+          <w:szCs w:val="21"/>
+          <w:shd w:val="clear" w:color="auto" w:fill="211E2F"/>
+          <w:lang w:val="en-US"/>
+        </w:rPr>
+        <w:t>&gt;.find</w:t>
+      </w:r>
+      <w:proofErr w:type="gramEnd"/>
+      <w:r>
+        <w:rPr>
+          <w:rStyle w:val="mtk1"/>
+          <w:rFonts w:ascii="Ubuntu Mono" w:hAnsi="Ubuntu Mono"/>
+          <w:color w:val="FFFFFF"/>
+          <w:sz w:val="21"/>
+          <w:szCs w:val="21"/>
+          <w:shd w:val="clear" w:color="auto" w:fill="211E2F"/>
+          <w:lang w:val="en-US"/>
+        </w:rPr>
+        <w:t xml:space="preserve">({ &lt;field&gt;: { $all: [ &lt;value1&gt;, &lt;value2&gt;, … ] </w:t>
+      </w:r>
+      <w:r>
+        <w:rPr>
+          <w:rStyle w:val="mtk1"/>
+          <w:rFonts w:ascii="Ubuntu Mono" w:hAnsi="Ubuntu Mono"/>
+          <w:color w:val="FFFFFF"/>
+          <w:sz w:val="21"/>
+          <w:szCs w:val="21"/>
+          <w:shd w:val="clear" w:color="auto" w:fill="211E2F"/>
+        </w:rPr>
+        <w:t>} })</w:t>
+      </w:r>
+    </w:p>
+    <w:p>
+      <w:pPr>
+        <w:jc w:val="both"/>
+        <w:rPr>
+          <w:rStyle w:val="mtk1"/>
+          <w:rFonts w:ascii="Ubuntu Mono" w:hAnsi="Ubuntu Mono"/>
+          <w:color w:val="FFFFFF"/>
+          <w:sz w:val="21"/>
+          <w:szCs w:val="21"/>
+          <w:shd w:val="clear" w:color="auto" w:fill="211E2F"/>
+        </w:rPr>
+      </w:pPr>
+    </w:p>
+    <w:p>
+      <w:pPr>
+        <w:jc w:val="center"/>
+        <w:rPr>
+          <w:rFonts w:ascii="Ubuntu Mono" w:hAnsi="Ubuntu Mono"/>
+          <w:color w:val="FFFFFF"/>
+          <w:sz w:val="21"/>
+          <w:szCs w:val="21"/>
+          <w:shd w:val="clear" w:color="auto" w:fill="211E2F"/>
+        </w:rPr>
+      </w:pPr>
+      <w:r>
+        <w:rPr>
+          <w:rFonts w:ascii="Ubuntu Mono" w:hAnsi="Ubuntu Mono"/>
+          <w:noProof/>
+          <w:color w:val="FFFFFF"/>
+          <w:sz w:val="21"/>
+          <w:szCs w:val="21"/>
+          <w:shd w:val="clear" w:color="auto" w:fill="211E2F"/>
+        </w:rPr>
+        <w:drawing>
+          <wp:inline distT="0" distB="0" distL="0" distR="0" wp14:anchorId="61023C8F" wp14:editId="25A82A83">
+            <wp:extent cx="5935980" cy="3703320"/>
+            <wp:effectExtent l="0" t="0" r="7620" b="0"/>
+            <wp:docPr id="2" name="Рисунок 2"/>
+            <wp:cNvGraphicFramePr>
+              <a:graphicFrameLocks xmlns:a="http://schemas.openxmlformats.org/drawingml/2006/main" noChangeAspect="1"/>
+            </wp:cNvGraphicFramePr>
+            <a:graphic xmlns:a="http://schemas.openxmlformats.org/drawingml/2006/main">
+              <a:graphicData uri="http://schemas.openxmlformats.org/drawingml/2006/picture">
+                <pic:pic xmlns:pic="http://schemas.openxmlformats.org/drawingml/2006/picture">
+                  <pic:nvPicPr>
+                    <pic:cNvPr id="0" name="Picture 1"/>
+                    <pic:cNvPicPr>
+                      <a:picLocks noChangeAspect="1" noChangeArrowheads="1"/>
+                    </pic:cNvPicPr>
+                  </pic:nvPicPr>
+                  <pic:blipFill>
+                    <a:blip r:embed="rId6">
+                      <a:extLst>
+                        <a:ext uri="{28A0092B-C50C-407E-A947-70E740481C1C}">
+                          <a14:useLocalDpi xmlns:a14="http://schemas.microsoft.com/office/drawing/2010/main" val="0"/>
+                        </a:ext>
+                      </a:extLst>
+                    </a:blip>
+                    <a:srcRect/>
+                    <a:stretch>
+                      <a:fillRect/>
+                    </a:stretch>
+                  </pic:blipFill>
+                  <pic:spPr bwMode="auto">
+                    <a:xfrm>
+                      <a:off x="0" y="0"/>
+                      <a:ext cx="5935980" cy="3703320"/>
+                    </a:xfrm>
+                    <a:prstGeom prst="rect">
+                      <a:avLst/>
+                    </a:prstGeom>
+                    <a:noFill/>
+                    <a:ln>
+                      <a:noFill/>
+                    </a:ln>
+                  </pic:spPr>
+                </pic:pic>
+              </a:graphicData>
+            </a:graphic>
+          </wp:inline>
+        </w:drawing>
+      </w:r>
+    </w:p>
+    <w:p>
+      <w:pPr>
+        <w:jc w:val="both"/>
+        <w:rPr>
+          <w:rFonts w:ascii="Ubuntu Mono" w:hAnsi="Ubuntu Mono"/>
+          <w:color w:val="FFFFFF"/>
+          <w:sz w:val="21"/>
+          <w:szCs w:val="21"/>
+          <w:shd w:val="clear" w:color="auto" w:fill="211E2F"/>
+          <w:lang w:val="en-US"/>
+        </w:rPr>
+      </w:pPr>
+      <w:r>
+        <w:rPr>
+          <w:rFonts w:ascii="Segoe UI" w:eastAsia="Times New Roman" w:hAnsi="Segoe UI" w:cs="Segoe UI"/>
+          <w:color w:val="10162F"/>
+          <w:kern w:val="0"/>
+          <w:sz w:val="26"/>
+          <w:szCs w:val="26"/>
+          <w:lang w:val="en-US" w:eastAsia="ru-RU"/>
+          <w14:ligatures w14:val="none"/>
+        </w:rPr>
+        <w:t>______________________________________________________________________________________</w:t>
+      </w:r>
+    </w:p>
+    <w:p>
+      <w:pPr>
+        <w:jc w:val="both"/>
+        <w:rPr>
+          <w:rFonts w:ascii="Ubuntu Mono" w:hAnsi="Ubuntu Mono"/>
+          <w:color w:val="FFFFFF"/>
+          <w:sz w:val="21"/>
+          <w:szCs w:val="21"/>
+          <w:shd w:val="clear" w:color="auto" w:fill="211E2F"/>
+          <w:lang w:val="en-US"/>
+        </w:rPr>
+      </w:pPr>
     </w:p>
     <w:sectPr>
       <w:pgSz w:w="11906" w:h="16838"/>
@@ -4209,6 +6670,22 @@
     <w:basedOn w:val="a0"/>
     <w:rsid w:val="001A3CF7"/>
   </w:style>
+  <w:style w:type="character" w:customStyle="1" w:styleId="mtk4">
+    <w:name w:val="mtk4"/>
+    <w:basedOn w:val="a0"/>
+    <w:rsid w:val="005E6CF3"/>
+  </w:style>
+  <w:style w:type="character" w:styleId="a3">
+    <w:name w:val="Emphasis"/>
+    <w:basedOn w:val="a0"/>
+    <w:uiPriority w:val="20"/>
+    <w:qFormat/>
+    <w:rsid w:val="005E6CF3"/>
+    <w:rPr>
+      <w:i/>
+      <w:iCs/>
+    </w:rPr>
+  </w:style>
 </w:styles>
 </file>
 

</xml_diff>